<commit_message>
added info about the classifier
</commit_message>
<xml_diff>
--- a/step_4/Project Report.docx
+++ b/step_4/Project Report.docx
@@ -623,8 +623,6 @@
         </w:rPr>
         <w:t>Statistics on Table E: specifically, what is the schema of Table E, how many tuples are in Table E? Give at least four sample tuples from Table E.</w:t>
       </w:r>
-      <w:bookmarkStart w:id="0" w:name="_GoBack"/>
-      <w:bookmarkEnd w:id="0"/>
     </w:p>
     <w:p>
       <w:pPr>
@@ -2805,9 +2803,7 @@
           <w:szCs w:val="24"/>
         </w:rPr>
       </w:pPr>
-    </w:p>
-    <w:p>
-      <w:pPr>
+      <w:r>
         <w:rPr>
           <w:rFonts w:ascii="Calibri" w:eastAsia="Calibri" w:hAnsi="Calibri" w:cs="Calibri"/>
           <w:b/>
@@ -2815,6 +2811,23 @@
           <w:sz w:val="24"/>
           <w:szCs w:val="24"/>
         </w:rPr>
+        <w:t>Pornography classification</w:t>
+      </w:r>
+    </w:p>
+    <w:p>
+      <w:pPr>
+        <w:pStyle w:val="ListParagraph"/>
+        <w:numPr>
+          <w:ilvl w:val="0"/>
+          <w:numId w:val="8"/>
+        </w:numPr>
+        <w:jc w:val="both"/>
+        <w:rPr>
+          <w:rFonts w:ascii="Calibri" w:eastAsia="Calibri" w:hAnsi="Calibri" w:cs="Calibri"/>
+          <w:bCs/>
+          <w:sz w:val="24"/>
+          <w:szCs w:val="24"/>
+        </w:rPr>
       </w:pPr>
       <w:r>
         <w:rPr>
@@ -2824,7 +2837,7 @@
           <w:sz w:val="24"/>
           <w:szCs w:val="24"/>
         </w:rPr>
-        <w:t xml:space="preserve">Give any accuracy numbers that you have obtained (such as precision and recall for your classification scheme). </w:t>
+        <w:t>Description</w:t>
       </w:r>
       <w:r>
         <w:rPr>
@@ -2834,11 +2847,61 @@
           <w:sz w:val="24"/>
           <w:szCs w:val="24"/>
         </w:rPr>
-        <w:t>Report which learning based matcher you selected after that cross validation.</w:t>
-      </w:r>
-    </w:p>
-    <w:p>
-      <w:pPr>
+        <w:t xml:space="preserve">: </w:t>
+      </w:r>
+      <w:r>
+        <w:rPr>
+          <w:rFonts w:ascii="Calibri" w:eastAsia="Calibri" w:hAnsi="Calibri" w:cs="Calibri"/>
+          <w:bCs/>
+          <w:sz w:val="24"/>
+          <w:szCs w:val="24"/>
+        </w:rPr>
+        <w:t>We scraped books from the fantasy genre from Amazon and Goodreads in stage 2 and hence quite a few pornographic books also got scraped and added to the dataset. One of the analysis we perform</w:t>
+      </w:r>
+      <w:r>
+        <w:rPr>
+          <w:rFonts w:ascii="Calibri" w:eastAsia="Calibri" w:hAnsi="Calibri" w:cs="Calibri"/>
+          <w:bCs/>
+          <w:sz w:val="24"/>
+          <w:szCs w:val="24"/>
+        </w:rPr>
+        <w:t>ed</w:t>
+      </w:r>
+      <w:r>
+        <w:rPr>
+          <w:rFonts w:ascii="Calibri" w:eastAsia="Calibri" w:hAnsi="Calibri" w:cs="Calibri"/>
+          <w:bCs/>
+          <w:sz w:val="24"/>
+          <w:szCs w:val="24"/>
+        </w:rPr>
+        <w:t xml:space="preserve"> was to build a deep learning classifier to detect if a book is pornographic or not</w:t>
+      </w:r>
+      <w:r>
+        <w:rPr>
+          <w:rFonts w:ascii="Calibri" w:eastAsia="Calibri" w:hAnsi="Calibri" w:cs="Calibri"/>
+          <w:bCs/>
+          <w:sz w:val="24"/>
+          <w:szCs w:val="24"/>
+        </w:rPr>
+        <w:t>.</w:t>
+      </w:r>
+    </w:p>
+    <w:p>
+      <w:pPr>
+        <w:pStyle w:val="ListParagraph"/>
+        <w:numPr>
+          <w:ilvl w:val="0"/>
+          <w:numId w:val="8"/>
+        </w:numPr>
+        <w:jc w:val="both"/>
+        <w:rPr>
+          <w:rFonts w:ascii="Calibri" w:eastAsia="Calibri" w:hAnsi="Calibri" w:cs="Calibri"/>
+          <w:bCs/>
+          <w:sz w:val="24"/>
+          <w:szCs w:val="24"/>
+        </w:rPr>
+      </w:pPr>
+      <w:r>
         <w:rPr>
           <w:rFonts w:ascii="Calibri" w:eastAsia="Calibri" w:hAnsi="Calibri" w:cs="Calibri"/>
           <w:b/>
@@ -2846,7 +2909,830 @@
           <w:sz w:val="24"/>
           <w:szCs w:val="24"/>
         </w:rPr>
-      </w:pPr>
+        <w:t>Classifier:</w:t>
+      </w:r>
+      <w:r>
+        <w:rPr>
+          <w:rFonts w:ascii="Calibri" w:eastAsia="Calibri" w:hAnsi="Calibri" w:cs="Calibri"/>
+          <w:b/>
+          <w:bCs/>
+          <w:sz w:val="24"/>
+          <w:szCs w:val="24"/>
+        </w:rPr>
+        <w:t xml:space="preserve"> </w:t>
+      </w:r>
+      <w:r>
+        <w:rPr>
+          <w:rFonts w:ascii="Calibri" w:eastAsia="Calibri" w:hAnsi="Calibri" w:cs="Calibri"/>
+          <w:bCs/>
+          <w:sz w:val="24"/>
+          <w:szCs w:val="24"/>
+        </w:rPr>
+        <w:t xml:space="preserve">We used </w:t>
+      </w:r>
+      <w:r>
+        <w:rPr>
+          <w:rFonts w:ascii="Calibri" w:eastAsia="Calibri" w:hAnsi="Calibri" w:cs="Calibri"/>
+          <w:bCs/>
+          <w:sz w:val="24"/>
+          <w:szCs w:val="24"/>
+        </w:rPr>
+        <w:t xml:space="preserve">the title of the book as the sole feature, as the other attributes were not relevant to this analysis. </w:t>
+      </w:r>
+      <w:r>
+        <w:rPr>
+          <w:rFonts w:ascii="Calibri" w:eastAsia="Calibri" w:hAnsi="Calibri" w:cs="Calibri"/>
+          <w:bCs/>
+          <w:sz w:val="24"/>
+          <w:szCs w:val="24"/>
+        </w:rPr>
+        <w:t>We used an embedding layer as the first layer in the neural net and a built a simple net</w:t>
+      </w:r>
+      <w:r>
+        <w:rPr>
+          <w:rFonts w:ascii="Calibri" w:eastAsia="Calibri" w:hAnsi="Calibri" w:cs="Calibri"/>
+          <w:bCs/>
+          <w:sz w:val="24"/>
+          <w:szCs w:val="24"/>
+        </w:rPr>
+        <w:t>work</w:t>
+      </w:r>
+      <w:r>
+        <w:rPr>
+          <w:rFonts w:ascii="Calibri" w:eastAsia="Calibri" w:hAnsi="Calibri" w:cs="Calibri"/>
+          <w:bCs/>
+          <w:sz w:val="24"/>
+          <w:szCs w:val="24"/>
+        </w:rPr>
+        <w:t xml:space="preserve"> with 2 hidden layers to classify the books. </w:t>
+      </w:r>
+      <w:r>
+        <w:rPr>
+          <w:rFonts w:ascii="Calibri" w:eastAsia="Calibri" w:hAnsi="Calibri" w:cs="Calibri"/>
+          <w:bCs/>
+          <w:sz w:val="24"/>
+          <w:szCs w:val="24"/>
+        </w:rPr>
+        <w:t>To obtain the training data, we searched the dataset for titles containing the words (sex, erotic, gay, lesbian, porn, adult, hot, intimate, romance, romantic, nsfw)</w:t>
+      </w:r>
+      <w:r>
+        <w:rPr>
+          <w:rFonts w:ascii="Calibri" w:eastAsia="Calibri" w:hAnsi="Calibri" w:cs="Calibri"/>
+          <w:bCs/>
+          <w:sz w:val="24"/>
+          <w:szCs w:val="24"/>
+        </w:rPr>
+        <w:t xml:space="preserve">. We obtained 289 books which matched this query. The tuples </w:t>
+      </w:r>
+      <w:r>
+        <w:rPr>
+          <w:rFonts w:ascii="Calibri" w:eastAsia="Calibri" w:hAnsi="Calibri" w:cs="Calibri"/>
+          <w:bCs/>
+          <w:sz w:val="24"/>
+          <w:szCs w:val="24"/>
+        </w:rPr>
+        <w:t>corresponding to</w:t>
+      </w:r>
+      <w:r>
+        <w:rPr>
+          <w:rFonts w:ascii="Calibri" w:eastAsia="Calibri" w:hAnsi="Calibri" w:cs="Calibri"/>
+          <w:bCs/>
+          <w:sz w:val="24"/>
+          <w:szCs w:val="24"/>
+        </w:rPr>
+        <w:t xml:space="preserve"> these books were labelled as positive and the remaining tuples were labelled as negative</w:t>
+      </w:r>
+      <w:r>
+        <w:rPr>
+          <w:rFonts w:ascii="Calibri" w:eastAsia="Calibri" w:hAnsi="Calibri" w:cs="Calibri"/>
+          <w:bCs/>
+          <w:sz w:val="24"/>
+          <w:szCs w:val="24"/>
+        </w:rPr>
+        <w:t xml:space="preserve"> and we trained the classifier.</w:t>
+      </w:r>
+    </w:p>
+    <w:p>
+      <w:pPr>
+        <w:pStyle w:val="ListParagraph"/>
+        <w:numPr>
+          <w:ilvl w:val="0"/>
+          <w:numId w:val="8"/>
+        </w:numPr>
+        <w:jc w:val="both"/>
+        <w:rPr>
+          <w:rFonts w:ascii="Calibri" w:eastAsia="Calibri" w:hAnsi="Calibri" w:cs="Calibri"/>
+          <w:bCs/>
+          <w:sz w:val="24"/>
+          <w:szCs w:val="24"/>
+        </w:rPr>
+      </w:pPr>
+      <w:r>
+        <w:rPr>
+          <w:rFonts w:ascii="Calibri" w:eastAsia="Calibri" w:hAnsi="Calibri" w:cs="Calibri"/>
+          <w:b/>
+          <w:bCs/>
+          <w:sz w:val="24"/>
+          <w:szCs w:val="24"/>
+        </w:rPr>
+        <w:t>Result</w:t>
+      </w:r>
+      <w:r>
+        <w:rPr>
+          <w:rFonts w:ascii="Calibri" w:eastAsia="Calibri" w:hAnsi="Calibri" w:cs="Calibri"/>
+          <w:b/>
+          <w:bCs/>
+          <w:sz w:val="24"/>
+          <w:szCs w:val="24"/>
+        </w:rPr>
+        <w:t xml:space="preserve">: </w:t>
+      </w:r>
+      <w:r>
+        <w:rPr>
+          <w:rFonts w:ascii="Calibri" w:eastAsia="Calibri" w:hAnsi="Calibri" w:cs="Calibri"/>
+          <w:bCs/>
+          <w:sz w:val="24"/>
+          <w:szCs w:val="24"/>
+        </w:rPr>
+        <w:t>Unfortunately,</w:t>
+      </w:r>
+      <w:r>
+        <w:rPr>
+          <w:rFonts w:ascii="Calibri" w:eastAsia="Calibri" w:hAnsi="Calibri" w:cs="Calibri"/>
+          <w:bCs/>
+          <w:sz w:val="24"/>
+          <w:szCs w:val="24"/>
+        </w:rPr>
+        <w:t xml:space="preserve"> </w:t>
+      </w:r>
+      <w:r>
+        <w:rPr>
+          <w:rFonts w:ascii="Calibri" w:eastAsia="Calibri" w:hAnsi="Calibri" w:cs="Calibri"/>
+          <w:bCs/>
+          <w:sz w:val="24"/>
+          <w:szCs w:val="24"/>
+        </w:rPr>
+        <w:t>because of</w:t>
+      </w:r>
+      <w:r>
+        <w:rPr>
+          <w:rFonts w:ascii="Calibri" w:eastAsia="Calibri" w:hAnsi="Calibri" w:cs="Calibri"/>
+          <w:bCs/>
+          <w:sz w:val="24"/>
+          <w:szCs w:val="24"/>
+        </w:rPr>
+        <w:t xml:space="preserve"> the major class imbalance (289 positive vs 6030 negative), the classifier predicted every book as not pornographic</w:t>
+      </w:r>
+      <w:r>
+        <w:rPr>
+          <w:rFonts w:ascii="Calibri" w:eastAsia="Calibri" w:hAnsi="Calibri" w:cs="Calibri"/>
+          <w:bCs/>
+          <w:sz w:val="24"/>
+          <w:szCs w:val="24"/>
+        </w:rPr>
+        <w:t xml:space="preserve"> and we weren’t able to obtain any insight from this analysis. </w:t>
+      </w:r>
+      <w:r>
+        <w:rPr>
+          <w:rFonts w:ascii="Calibri" w:eastAsia="Calibri" w:hAnsi="Calibri" w:cs="Calibri"/>
+          <w:bCs/>
+          <w:sz w:val="24"/>
+          <w:szCs w:val="24"/>
+        </w:rPr>
+        <w:t>The precision and recall are reported below.</w:t>
+      </w:r>
+    </w:p>
+    <w:p>
+      <w:pPr>
+        <w:rPr>
+          <w:rFonts w:ascii="Calibri" w:eastAsia="Calibri" w:hAnsi="Calibri" w:cs="Calibri"/>
+          <w:b/>
+          <w:bCs/>
+          <w:sz w:val="24"/>
+          <w:szCs w:val="24"/>
+        </w:rPr>
+      </w:pPr>
+      <w:r>
+        <w:rPr>
+          <w:rFonts w:ascii="Calibri" w:eastAsia="Calibri" w:hAnsi="Calibri" w:cs="Calibri"/>
+          <w:b/>
+          <w:bCs/>
+          <w:sz w:val="24"/>
+          <w:szCs w:val="24"/>
+        </w:rPr>
+        <w:t xml:space="preserve">Give any accuracy numbers that you have obtained (such as precision and recall for your classification scheme). </w:t>
+      </w:r>
+      <w:r>
+        <w:rPr>
+          <w:rFonts w:ascii="Calibri" w:eastAsia="Calibri" w:hAnsi="Calibri" w:cs="Calibri"/>
+          <w:b/>
+          <w:bCs/>
+          <w:sz w:val="24"/>
+          <w:szCs w:val="24"/>
+        </w:rPr>
+        <w:t>Report which learning based matcher you selected after that cross validation.</w:t>
+      </w:r>
+    </w:p>
+    <w:p>
+      <w:pPr>
+        <w:rPr>
+          <w:rFonts w:ascii="Calibri" w:eastAsia="Calibri" w:hAnsi="Calibri" w:cs="Calibri"/>
+          <w:b/>
+          <w:bCs/>
+          <w:sz w:val="24"/>
+          <w:szCs w:val="24"/>
+        </w:rPr>
+      </w:pPr>
+      <w:r>
+        <w:rPr>
+          <w:rFonts w:ascii="Calibri" w:eastAsia="Calibri" w:hAnsi="Calibri" w:cs="Calibri"/>
+          <w:b/>
+          <w:bCs/>
+          <w:sz w:val="24"/>
+          <w:szCs w:val="24"/>
+        </w:rPr>
+        <w:t xml:space="preserve">Pornography </w:t>
+      </w:r>
+      <w:r>
+        <w:rPr>
+          <w:rFonts w:ascii="Calibri" w:eastAsia="Calibri" w:hAnsi="Calibri" w:cs="Calibri"/>
+          <w:b/>
+          <w:bCs/>
+          <w:sz w:val="24"/>
+          <w:szCs w:val="24"/>
+        </w:rPr>
+        <w:t>Classification</w:t>
+      </w:r>
+    </w:p>
+    <w:tbl>
+      <w:tblPr>
+        <w:tblStyle w:val="TableGridLight"/>
+        <w:tblW w:w="0" w:type="auto"/>
+        <w:tblLook w:val="04A0" w:firstRow="1" w:lastRow="0" w:firstColumn="1" w:lastColumn="0" w:noHBand="0" w:noVBand="1"/>
+      </w:tblPr>
+      <w:tblGrid>
+        <w:gridCol w:w="2158"/>
+        <w:gridCol w:w="2158"/>
+        <w:gridCol w:w="2158"/>
+        <w:gridCol w:w="2158"/>
+        <w:gridCol w:w="2158"/>
+      </w:tblGrid>
+      <w:tr>
+        <w:tc>
+          <w:tcPr>
+            <w:tcW w:w="2158" w:type="dxa"/>
+          </w:tcPr>
+          <w:p>
+            <w:pPr>
+              <w:rPr>
+                <w:rFonts w:ascii="Calibri" w:eastAsia="Calibri" w:hAnsi="Calibri" w:cs="Calibri"/>
+                <w:b/>
+                <w:bCs/>
+                <w:sz w:val="24"/>
+                <w:szCs w:val="24"/>
+              </w:rPr>
+            </w:pPr>
+          </w:p>
+        </w:tc>
+        <w:tc>
+          <w:tcPr>
+            <w:tcW w:w="2158" w:type="dxa"/>
+            <w:vAlign w:val="center"/>
+          </w:tcPr>
+          <w:p>
+            <w:pPr>
+              <w:jc w:val="center"/>
+              <w:rPr>
+                <w:rFonts w:ascii="Calibri" w:eastAsia="Calibri" w:hAnsi="Calibri" w:cs="Calibri"/>
+                <w:b/>
+                <w:bCs/>
+                <w:sz w:val="24"/>
+                <w:szCs w:val="24"/>
+              </w:rPr>
+            </w:pPr>
+            <w:r>
+              <w:rPr>
+                <w:rFonts w:ascii="Calibri" w:eastAsia="Calibri" w:hAnsi="Calibri" w:cs="Calibri"/>
+                <w:b/>
+                <w:bCs/>
+                <w:sz w:val="24"/>
+                <w:szCs w:val="24"/>
+              </w:rPr>
+              <w:t>Precision</w:t>
+            </w:r>
+          </w:p>
+        </w:tc>
+        <w:tc>
+          <w:tcPr>
+            <w:tcW w:w="2158" w:type="dxa"/>
+            <w:vAlign w:val="center"/>
+          </w:tcPr>
+          <w:p>
+            <w:pPr>
+              <w:jc w:val="center"/>
+              <w:rPr>
+                <w:rFonts w:ascii="Calibri" w:eastAsia="Calibri" w:hAnsi="Calibri" w:cs="Calibri"/>
+                <w:b/>
+                <w:bCs/>
+                <w:sz w:val="24"/>
+                <w:szCs w:val="24"/>
+              </w:rPr>
+            </w:pPr>
+            <w:r>
+              <w:rPr>
+                <w:rFonts w:ascii="Calibri" w:eastAsia="Calibri" w:hAnsi="Calibri" w:cs="Calibri"/>
+                <w:b/>
+                <w:bCs/>
+                <w:sz w:val="24"/>
+                <w:szCs w:val="24"/>
+              </w:rPr>
+              <w:t>Recall</w:t>
+            </w:r>
+          </w:p>
+        </w:tc>
+        <w:tc>
+          <w:tcPr>
+            <w:tcW w:w="2158" w:type="dxa"/>
+            <w:vAlign w:val="center"/>
+          </w:tcPr>
+          <w:p>
+            <w:pPr>
+              <w:jc w:val="center"/>
+              <w:rPr>
+                <w:rFonts w:ascii="Calibri" w:eastAsia="Calibri" w:hAnsi="Calibri" w:cs="Calibri"/>
+                <w:b/>
+                <w:bCs/>
+                <w:sz w:val="24"/>
+                <w:szCs w:val="24"/>
+              </w:rPr>
+            </w:pPr>
+            <w:r>
+              <w:rPr>
+                <w:rFonts w:ascii="Calibri" w:eastAsia="Calibri" w:hAnsi="Calibri" w:cs="Calibri"/>
+                <w:b/>
+                <w:bCs/>
+                <w:sz w:val="24"/>
+                <w:szCs w:val="24"/>
+              </w:rPr>
+              <w:t>F1-score</w:t>
+            </w:r>
+          </w:p>
+        </w:tc>
+        <w:tc>
+          <w:tcPr>
+            <w:tcW w:w="2158" w:type="dxa"/>
+            <w:vAlign w:val="center"/>
+          </w:tcPr>
+          <w:p>
+            <w:pPr>
+              <w:jc w:val="center"/>
+              <w:rPr>
+                <w:rFonts w:ascii="Calibri" w:eastAsia="Calibri" w:hAnsi="Calibri" w:cs="Calibri"/>
+                <w:b/>
+                <w:bCs/>
+                <w:sz w:val="24"/>
+                <w:szCs w:val="24"/>
+              </w:rPr>
+            </w:pPr>
+            <w:r>
+              <w:rPr>
+                <w:rFonts w:ascii="Calibri" w:eastAsia="Calibri" w:hAnsi="Calibri" w:cs="Calibri"/>
+                <w:b/>
+                <w:bCs/>
+                <w:sz w:val="24"/>
+                <w:szCs w:val="24"/>
+              </w:rPr>
+              <w:t>Support</w:t>
+            </w:r>
+          </w:p>
+        </w:tc>
+      </w:tr>
+      <w:tr>
+        <w:tc>
+          <w:tcPr>
+            <w:tcW w:w="2158" w:type="dxa"/>
+            <w:vAlign w:val="center"/>
+          </w:tcPr>
+          <w:p>
+            <w:pPr>
+              <w:jc w:val="center"/>
+              <w:rPr>
+                <w:rFonts w:ascii="Calibri" w:eastAsia="Calibri" w:hAnsi="Calibri" w:cs="Calibri"/>
+                <w:b/>
+                <w:bCs/>
+                <w:sz w:val="24"/>
+                <w:szCs w:val="24"/>
+              </w:rPr>
+            </w:pPr>
+            <w:r>
+              <w:rPr>
+                <w:rFonts w:ascii="Calibri" w:eastAsia="Calibri" w:hAnsi="Calibri" w:cs="Calibri"/>
+                <w:b/>
+                <w:bCs/>
+                <w:sz w:val="24"/>
+                <w:szCs w:val="24"/>
+              </w:rPr>
+              <w:t>0</w:t>
+            </w:r>
+          </w:p>
+        </w:tc>
+        <w:tc>
+          <w:tcPr>
+            <w:tcW w:w="2158" w:type="dxa"/>
+          </w:tcPr>
+          <w:p>
+            <w:pPr>
+              <w:rPr>
+                <w:rFonts w:ascii="Calibri" w:eastAsia="Calibri" w:hAnsi="Calibri" w:cs="Calibri"/>
+                <w:bCs/>
+                <w:sz w:val="24"/>
+                <w:szCs w:val="24"/>
+              </w:rPr>
+            </w:pPr>
+            <w:r>
+              <w:rPr>
+                <w:rFonts w:ascii="Calibri" w:eastAsia="Calibri" w:hAnsi="Calibri" w:cs="Calibri"/>
+                <w:bCs/>
+                <w:sz w:val="24"/>
+                <w:szCs w:val="24"/>
+              </w:rPr>
+              <w:t>1.00</w:t>
+            </w:r>
+          </w:p>
+        </w:tc>
+        <w:tc>
+          <w:tcPr>
+            <w:tcW w:w="2158" w:type="dxa"/>
+          </w:tcPr>
+          <w:p>
+            <w:pPr>
+              <w:rPr>
+                <w:rFonts w:ascii="Calibri" w:eastAsia="Calibri" w:hAnsi="Calibri" w:cs="Calibri"/>
+                <w:bCs/>
+                <w:sz w:val="24"/>
+                <w:szCs w:val="24"/>
+              </w:rPr>
+            </w:pPr>
+            <w:r>
+              <w:rPr>
+                <w:rFonts w:ascii="Calibri" w:eastAsia="Calibri" w:hAnsi="Calibri" w:cs="Calibri"/>
+                <w:bCs/>
+                <w:sz w:val="24"/>
+                <w:szCs w:val="24"/>
+              </w:rPr>
+              <w:t>1.00</w:t>
+            </w:r>
+          </w:p>
+        </w:tc>
+        <w:tc>
+          <w:tcPr>
+            <w:tcW w:w="2158" w:type="dxa"/>
+          </w:tcPr>
+          <w:p>
+            <w:pPr>
+              <w:rPr>
+                <w:rFonts w:ascii="Calibri" w:eastAsia="Calibri" w:hAnsi="Calibri" w:cs="Calibri"/>
+                <w:bCs/>
+                <w:sz w:val="24"/>
+                <w:szCs w:val="24"/>
+              </w:rPr>
+            </w:pPr>
+            <w:r>
+              <w:rPr>
+                <w:rFonts w:ascii="Calibri" w:eastAsia="Calibri" w:hAnsi="Calibri" w:cs="Calibri"/>
+                <w:bCs/>
+                <w:sz w:val="24"/>
+                <w:szCs w:val="24"/>
+              </w:rPr>
+              <w:t>1.00</w:t>
+            </w:r>
+          </w:p>
+        </w:tc>
+        <w:tc>
+          <w:tcPr>
+            <w:tcW w:w="2158" w:type="dxa"/>
+          </w:tcPr>
+          <w:p>
+            <w:pPr>
+              <w:rPr>
+                <w:rFonts w:ascii="Calibri" w:eastAsia="Calibri" w:hAnsi="Calibri" w:cs="Calibri"/>
+                <w:bCs/>
+                <w:sz w:val="24"/>
+                <w:szCs w:val="24"/>
+              </w:rPr>
+            </w:pPr>
+            <w:r>
+              <w:rPr>
+                <w:rFonts w:ascii="Calibri" w:eastAsia="Calibri" w:hAnsi="Calibri" w:cs="Calibri"/>
+                <w:bCs/>
+                <w:sz w:val="24"/>
+                <w:szCs w:val="24"/>
+              </w:rPr>
+              <w:t>6030</w:t>
+            </w:r>
+          </w:p>
+        </w:tc>
+      </w:tr>
+      <w:tr>
+        <w:tc>
+          <w:tcPr>
+            <w:tcW w:w="2158" w:type="dxa"/>
+            <w:vAlign w:val="center"/>
+          </w:tcPr>
+          <w:p>
+            <w:pPr>
+              <w:jc w:val="center"/>
+              <w:rPr>
+                <w:rFonts w:ascii="Calibri" w:eastAsia="Calibri" w:hAnsi="Calibri" w:cs="Calibri"/>
+                <w:b/>
+                <w:bCs/>
+                <w:sz w:val="24"/>
+                <w:szCs w:val="24"/>
+              </w:rPr>
+            </w:pPr>
+            <w:r>
+              <w:rPr>
+                <w:rFonts w:ascii="Calibri" w:eastAsia="Calibri" w:hAnsi="Calibri" w:cs="Calibri"/>
+                <w:b/>
+                <w:bCs/>
+                <w:sz w:val="24"/>
+                <w:szCs w:val="24"/>
+              </w:rPr>
+              <w:t>1</w:t>
+            </w:r>
+          </w:p>
+        </w:tc>
+        <w:tc>
+          <w:tcPr>
+            <w:tcW w:w="2158" w:type="dxa"/>
+          </w:tcPr>
+          <w:p>
+            <w:pPr>
+              <w:rPr>
+                <w:rFonts w:ascii="Calibri" w:eastAsia="Calibri" w:hAnsi="Calibri" w:cs="Calibri"/>
+                <w:bCs/>
+                <w:sz w:val="24"/>
+                <w:szCs w:val="24"/>
+              </w:rPr>
+            </w:pPr>
+            <w:r>
+              <w:rPr>
+                <w:rFonts w:ascii="Calibri" w:eastAsia="Calibri" w:hAnsi="Calibri" w:cs="Calibri"/>
+                <w:bCs/>
+                <w:sz w:val="24"/>
+                <w:szCs w:val="24"/>
+              </w:rPr>
+              <w:t>0.00</w:t>
+            </w:r>
+          </w:p>
+        </w:tc>
+        <w:tc>
+          <w:tcPr>
+            <w:tcW w:w="2158" w:type="dxa"/>
+          </w:tcPr>
+          <w:p>
+            <w:pPr>
+              <w:rPr>
+                <w:rFonts w:ascii="Calibri" w:eastAsia="Calibri" w:hAnsi="Calibri" w:cs="Calibri"/>
+                <w:bCs/>
+                <w:sz w:val="24"/>
+                <w:szCs w:val="24"/>
+              </w:rPr>
+            </w:pPr>
+            <w:r>
+              <w:rPr>
+                <w:rFonts w:ascii="Calibri" w:eastAsia="Calibri" w:hAnsi="Calibri" w:cs="Calibri"/>
+                <w:bCs/>
+                <w:sz w:val="24"/>
+                <w:szCs w:val="24"/>
+              </w:rPr>
+              <w:t>0.00</w:t>
+            </w:r>
+          </w:p>
+        </w:tc>
+        <w:tc>
+          <w:tcPr>
+            <w:tcW w:w="2158" w:type="dxa"/>
+          </w:tcPr>
+          <w:p>
+            <w:pPr>
+              <w:rPr>
+                <w:rFonts w:ascii="Calibri" w:eastAsia="Calibri" w:hAnsi="Calibri" w:cs="Calibri"/>
+                <w:bCs/>
+                <w:sz w:val="24"/>
+                <w:szCs w:val="24"/>
+              </w:rPr>
+            </w:pPr>
+            <w:r>
+              <w:rPr>
+                <w:rFonts w:ascii="Calibri" w:eastAsia="Calibri" w:hAnsi="Calibri" w:cs="Calibri"/>
+                <w:bCs/>
+                <w:sz w:val="24"/>
+                <w:szCs w:val="24"/>
+              </w:rPr>
+              <w:t xml:space="preserve">0.00 </w:t>
+            </w:r>
+          </w:p>
+        </w:tc>
+        <w:tc>
+          <w:tcPr>
+            <w:tcW w:w="2158" w:type="dxa"/>
+          </w:tcPr>
+          <w:p>
+            <w:pPr>
+              <w:rPr>
+                <w:rFonts w:ascii="Calibri" w:eastAsia="Calibri" w:hAnsi="Calibri" w:cs="Calibri"/>
+                <w:bCs/>
+                <w:sz w:val="24"/>
+                <w:szCs w:val="24"/>
+              </w:rPr>
+            </w:pPr>
+            <w:r>
+              <w:rPr>
+                <w:rFonts w:ascii="Calibri" w:eastAsia="Calibri" w:hAnsi="Calibri" w:cs="Calibri"/>
+                <w:bCs/>
+                <w:sz w:val="24"/>
+                <w:szCs w:val="24"/>
+              </w:rPr>
+              <w:t>289</w:t>
+            </w:r>
+          </w:p>
+        </w:tc>
+      </w:tr>
+      <w:tr>
+        <w:tc>
+          <w:tcPr>
+            <w:tcW w:w="2158" w:type="dxa"/>
+            <w:vAlign w:val="center"/>
+          </w:tcPr>
+          <w:p>
+            <w:pPr>
+              <w:jc w:val="center"/>
+              <w:rPr>
+                <w:rFonts w:ascii="Calibri" w:eastAsia="Calibri" w:hAnsi="Calibri" w:cs="Calibri"/>
+                <w:b/>
+                <w:bCs/>
+                <w:sz w:val="24"/>
+                <w:szCs w:val="24"/>
+              </w:rPr>
+            </w:pPr>
+            <w:r>
+              <w:rPr>
+                <w:rFonts w:ascii="Calibri" w:eastAsia="Calibri" w:hAnsi="Calibri" w:cs="Calibri"/>
+                <w:b/>
+                <w:bCs/>
+                <w:sz w:val="24"/>
+                <w:szCs w:val="24"/>
+              </w:rPr>
+              <w:t>Total</w:t>
+            </w:r>
+          </w:p>
+        </w:tc>
+        <w:tc>
+          <w:tcPr>
+            <w:tcW w:w="2158" w:type="dxa"/>
+          </w:tcPr>
+          <w:p>
+            <w:pPr>
+              <w:rPr>
+                <w:rFonts w:ascii="Calibri" w:eastAsia="Calibri" w:hAnsi="Calibri" w:cs="Calibri"/>
+                <w:bCs/>
+                <w:sz w:val="24"/>
+                <w:szCs w:val="24"/>
+              </w:rPr>
+            </w:pPr>
+            <w:r>
+              <w:rPr>
+                <w:rFonts w:ascii="Calibri" w:eastAsia="Calibri" w:hAnsi="Calibri" w:cs="Calibri"/>
+                <w:bCs/>
+                <w:sz w:val="24"/>
+                <w:szCs w:val="24"/>
+              </w:rPr>
+              <w:t>1.00</w:t>
+            </w:r>
+          </w:p>
+        </w:tc>
+        <w:tc>
+          <w:tcPr>
+            <w:tcW w:w="2158" w:type="dxa"/>
+          </w:tcPr>
+          <w:p>
+            <w:pPr>
+              <w:rPr>
+                <w:rFonts w:ascii="Calibri" w:eastAsia="Calibri" w:hAnsi="Calibri" w:cs="Calibri"/>
+                <w:bCs/>
+                <w:sz w:val="24"/>
+                <w:szCs w:val="24"/>
+              </w:rPr>
+            </w:pPr>
+            <w:r>
+              <w:rPr>
+                <w:rFonts w:ascii="Calibri" w:eastAsia="Calibri" w:hAnsi="Calibri" w:cs="Calibri"/>
+                <w:bCs/>
+                <w:sz w:val="24"/>
+                <w:szCs w:val="24"/>
+              </w:rPr>
+              <w:t>1.00</w:t>
+            </w:r>
+          </w:p>
+        </w:tc>
+        <w:tc>
+          <w:tcPr>
+            <w:tcW w:w="2158" w:type="dxa"/>
+          </w:tcPr>
+          <w:p>
+            <w:pPr>
+              <w:rPr>
+                <w:rFonts w:ascii="Calibri" w:eastAsia="Calibri" w:hAnsi="Calibri" w:cs="Calibri"/>
+                <w:bCs/>
+                <w:sz w:val="24"/>
+                <w:szCs w:val="24"/>
+              </w:rPr>
+            </w:pPr>
+            <w:r>
+              <w:rPr>
+                <w:rFonts w:ascii="Calibri" w:eastAsia="Calibri" w:hAnsi="Calibri" w:cs="Calibri"/>
+                <w:bCs/>
+                <w:sz w:val="24"/>
+                <w:szCs w:val="24"/>
+              </w:rPr>
+              <w:t>1.00</w:t>
+            </w:r>
+          </w:p>
+        </w:tc>
+        <w:tc>
+          <w:tcPr>
+            <w:tcW w:w="2158" w:type="dxa"/>
+          </w:tcPr>
+          <w:p>
+            <w:pPr>
+              <w:rPr>
+                <w:rFonts w:ascii="Calibri" w:eastAsia="Calibri" w:hAnsi="Calibri" w:cs="Calibri"/>
+                <w:bCs/>
+                <w:sz w:val="24"/>
+                <w:szCs w:val="24"/>
+              </w:rPr>
+            </w:pPr>
+            <w:r>
+              <w:rPr>
+                <w:rFonts w:ascii="Calibri" w:eastAsia="Calibri" w:hAnsi="Calibri" w:cs="Calibri"/>
+                <w:bCs/>
+                <w:sz w:val="24"/>
+                <w:szCs w:val="24"/>
+              </w:rPr>
+              <w:t>6030</w:t>
+            </w:r>
+          </w:p>
+        </w:tc>
+      </w:tr>
+    </w:tbl>
+    <w:p>
+      <w:pPr>
+        <w:rPr>
+          <w:rFonts w:ascii="Calibri" w:eastAsia="Calibri" w:hAnsi="Calibri" w:cs="Calibri"/>
+          <w:b/>
+          <w:bCs/>
+          <w:sz w:val="24"/>
+          <w:szCs w:val="24"/>
+        </w:rPr>
+      </w:pPr>
+    </w:p>
+    <w:p>
+      <w:pPr>
+        <w:rPr>
+          <w:rFonts w:ascii="Calibri" w:eastAsia="Calibri" w:hAnsi="Calibri" w:cs="Calibri"/>
+          <w:bCs/>
+          <w:sz w:val="24"/>
+          <w:szCs w:val="24"/>
+        </w:rPr>
+      </w:pPr>
+      <w:r>
+        <w:rPr>
+          <w:rFonts w:ascii="Calibri" w:eastAsia="Calibri" w:hAnsi="Calibri" w:cs="Calibri"/>
+          <w:bCs/>
+          <w:sz w:val="24"/>
+          <w:szCs w:val="24"/>
+        </w:rPr>
+        <w:t>As seen in the table above</w:t>
+      </w:r>
+      <w:r>
+        <w:rPr>
+          <w:rFonts w:ascii="Calibri" w:eastAsia="Calibri" w:hAnsi="Calibri" w:cs="Calibri"/>
+          <w:bCs/>
+          <w:sz w:val="24"/>
+          <w:szCs w:val="24"/>
+        </w:rPr>
+        <w:t>,</w:t>
+      </w:r>
+      <w:r>
+        <w:rPr>
+          <w:rFonts w:ascii="Calibri" w:eastAsia="Calibri" w:hAnsi="Calibri" w:cs="Calibri"/>
+          <w:bCs/>
+          <w:sz w:val="24"/>
+          <w:szCs w:val="24"/>
+        </w:rPr>
+        <w:t xml:space="preserve"> the classifier classified everything as not porn. </w:t>
+      </w:r>
     </w:p>
     <w:p>
       <w:pPr>
@@ -2866,6 +3752,77 @@
     <w:p>
       <w:pPr>
         <w:rPr>
+          <w:rFonts w:ascii="Calibri" w:eastAsia="Calibri" w:hAnsi="Calibri" w:cs="Calibri"/>
+          <w:b/>
+          <w:bCs/>
+          <w:sz w:val="24"/>
+          <w:szCs w:val="24"/>
+        </w:rPr>
+      </w:pPr>
+      <w:r>
+        <w:rPr>
+          <w:rFonts w:ascii="Calibri" w:eastAsia="Calibri" w:hAnsi="Calibri" w:cs="Calibri"/>
+          <w:b/>
+          <w:bCs/>
+          <w:sz w:val="24"/>
+          <w:szCs w:val="24"/>
+        </w:rPr>
+        <w:t>Pornography Classification</w:t>
+      </w:r>
+    </w:p>
+    <w:p>
+      <w:pPr>
+        <w:pStyle w:val="ListParagraph"/>
+        <w:numPr>
+          <w:ilvl w:val="0"/>
+          <w:numId w:val="9"/>
+        </w:numPr>
+        <w:rPr>
+          <w:rFonts w:ascii="Calibri" w:eastAsia="Calibri" w:hAnsi="Calibri" w:cs="Calibri"/>
+          <w:b/>
+          <w:bCs/>
+          <w:sz w:val="24"/>
+          <w:szCs w:val="24"/>
+        </w:rPr>
+      </w:pPr>
+      <w:r>
+        <w:rPr>
+          <w:rFonts w:ascii="Calibri" w:eastAsia="Calibri" w:hAnsi="Calibri" w:cs="Calibri"/>
+          <w:bCs/>
+          <w:sz w:val="24"/>
+          <w:szCs w:val="24"/>
+        </w:rPr>
+        <w:t>Using just the title is not descriptive enough to build a model and classify the books. We need additional features.</w:t>
+      </w:r>
+    </w:p>
+    <w:p>
+      <w:pPr>
+        <w:pStyle w:val="ListParagraph"/>
+        <w:numPr>
+          <w:ilvl w:val="0"/>
+          <w:numId w:val="9"/>
+        </w:numPr>
+        <w:rPr>
+          <w:rFonts w:ascii="Calibri" w:eastAsia="Calibri" w:hAnsi="Calibri" w:cs="Calibri"/>
+          <w:b/>
+          <w:bCs/>
+          <w:sz w:val="24"/>
+          <w:szCs w:val="24"/>
+        </w:rPr>
+      </w:pPr>
+      <w:r>
+        <w:rPr>
+          <w:rFonts w:ascii="Calibri" w:eastAsia="Calibri" w:hAnsi="Calibri" w:cs="Calibri"/>
+          <w:bCs/>
+          <w:sz w:val="24"/>
+          <w:szCs w:val="24"/>
+        </w:rPr>
+        <w:t xml:space="preserve">The problem of class imbalance also affected the model severely. </w:t>
+      </w:r>
+    </w:p>
+    <w:p>
+      <w:pPr>
+        <w:rPr>
           <w:b/>
           <w:sz w:val="24"/>
         </w:rPr>
@@ -2883,16 +3840,75 @@
           <w:b/>
           <w:sz w:val="24"/>
         </w:rPr>
+        <w:lastRenderedPageBreak/>
         <w:t>If you have more time, what would you propose you can do next?</w:t>
       </w:r>
     </w:p>
     <w:p>
       <w:pPr>
+        <w:rPr>
+          <w:rFonts w:ascii="Calibri" w:eastAsia="Calibri" w:hAnsi="Calibri" w:cs="Calibri"/>
+          <w:b/>
+          <w:bCs/>
+          <w:sz w:val="24"/>
+          <w:szCs w:val="24"/>
+        </w:rPr>
+      </w:pPr>
+      <w:r>
+        <w:rPr>
+          <w:rFonts w:ascii="Calibri" w:eastAsia="Calibri" w:hAnsi="Calibri" w:cs="Calibri"/>
+          <w:b/>
+          <w:bCs/>
+          <w:sz w:val="24"/>
+          <w:szCs w:val="24"/>
+        </w:rPr>
+        <w:t>Pornography Classification</w:t>
+      </w:r>
+      <w:bookmarkStart w:id="0" w:name="_GoBack"/>
+      <w:bookmarkEnd w:id="0"/>
+    </w:p>
+    <w:p>
+      <w:pPr>
+        <w:pStyle w:val="ListParagraph"/>
+        <w:numPr>
+          <w:ilvl w:val="0"/>
+          <w:numId w:val="10"/>
+        </w:numPr>
         <w:rPr>
           <w:b/>
           <w:sz w:val="24"/>
         </w:rPr>
       </w:pPr>
+      <w:r>
+        <w:rPr>
+          <w:sz w:val="24"/>
+        </w:rPr>
+        <w:t xml:space="preserve">We would add new features or train the classifier on an external corpus and then use it to predict if each book is pornographic or not. </w:t>
+      </w:r>
+    </w:p>
+    <w:p>
+      <w:pPr>
+        <w:pStyle w:val="ListParagraph"/>
+        <w:numPr>
+          <w:ilvl w:val="0"/>
+          <w:numId w:val="10"/>
+        </w:numPr>
+        <w:rPr>
+          <w:sz w:val="24"/>
+        </w:rPr>
+      </w:pPr>
+      <w:r>
+        <w:rPr>
+          <w:sz w:val="24"/>
+        </w:rPr>
+        <w:t>The class imbalance problem can be corrected at least partially using class weighing, over sampling the underrepresented class, under sampling the overrepresented class</w:t>
+      </w:r>
+      <w:r>
+        <w:rPr>
+          <w:sz w:val="24"/>
+        </w:rPr>
+        <w:t xml:space="preserve"> or by adding more training data.</w:t>
+      </w:r>
     </w:p>
     <w:p>
       <w:pPr>
@@ -3273,7 +4289,6 @@
           <w:sz w:val="20"/>
           <w:szCs w:val="24"/>
         </w:rPr>
-        <w:lastRenderedPageBreak/>
         <w:tab/>
         <w:t>"""</w:t>
       </w:r>
@@ -3447,6 +4462,7 @@
           <w:sz w:val="20"/>
           <w:szCs w:val="24"/>
         </w:rPr>
+        <w:lastRenderedPageBreak/>
         <w:t xml:space="preserve">    rows one by one from each table and then merges them.</w:t>
       </w:r>
     </w:p>
@@ -3951,26 +4967,638 @@
           <w:sz w:val="20"/>
           <w:szCs w:val="24"/>
         </w:rPr>
+        <w:t xml:space="preserve">        # take the oldest publishing date, publisher and format</w:t>
+      </w:r>
+    </w:p>
+    <w:p>
+      <w:pPr>
+        <w:jc w:val="both"/>
+        <w:rPr>
+          <w:rFonts w:ascii="Calibri" w:eastAsia="Calibri" w:hAnsi="Calibri" w:cs="Calibri"/>
+          <w:sz w:val="20"/>
+          <w:szCs w:val="24"/>
+        </w:rPr>
+      </w:pPr>
+      <w:r>
+        <w:rPr>
+          <w:rFonts w:ascii="Calibri" w:eastAsia="Calibri" w:hAnsi="Calibri" w:cs="Calibri"/>
+          <w:sz w:val="20"/>
+          <w:szCs w:val="24"/>
+        </w:rPr>
+        <w:t xml:space="preserve">        for column in ['Publishing_Date']:</w:t>
+      </w:r>
+    </w:p>
+    <w:p>
+      <w:pPr>
+        <w:jc w:val="both"/>
+        <w:rPr>
+          <w:rFonts w:ascii="Calibri" w:eastAsia="Calibri" w:hAnsi="Calibri" w:cs="Calibri"/>
+          <w:sz w:val="20"/>
+          <w:szCs w:val="24"/>
+        </w:rPr>
+      </w:pPr>
+      <w:r>
+        <w:rPr>
+          <w:rFonts w:ascii="Calibri" w:eastAsia="Calibri" w:hAnsi="Calibri" w:cs="Calibri"/>
+          <w:sz w:val="20"/>
+          <w:szCs w:val="24"/>
+        </w:rPr>
+        <w:t xml:space="preserve">            cell1 = str(A.at[index1, column])</w:t>
+      </w:r>
+    </w:p>
+    <w:p>
+      <w:pPr>
+        <w:jc w:val="both"/>
+        <w:rPr>
+          <w:rFonts w:ascii="Calibri" w:eastAsia="Calibri" w:hAnsi="Calibri" w:cs="Calibri"/>
+          <w:sz w:val="20"/>
+          <w:szCs w:val="24"/>
+        </w:rPr>
+      </w:pPr>
+      <w:r>
+        <w:rPr>
+          <w:rFonts w:ascii="Calibri" w:eastAsia="Calibri" w:hAnsi="Calibri" w:cs="Calibri"/>
+          <w:sz w:val="20"/>
+          <w:szCs w:val="24"/>
+        </w:rPr>
+        <w:t xml:space="preserve">            cell2 = str(B.at[index2, column])</w:t>
+      </w:r>
+    </w:p>
+    <w:p>
+      <w:pPr>
+        <w:jc w:val="both"/>
+        <w:rPr>
+          <w:rFonts w:ascii="Calibri" w:eastAsia="Calibri" w:hAnsi="Calibri" w:cs="Calibri"/>
+          <w:sz w:val="20"/>
+          <w:szCs w:val="24"/>
+        </w:rPr>
+      </w:pPr>
+      <w:r>
+        <w:rPr>
+          <w:rFonts w:ascii="Calibri" w:eastAsia="Calibri" w:hAnsi="Calibri" w:cs="Calibri"/>
+          <w:sz w:val="20"/>
+          <w:szCs w:val="24"/>
+        </w:rPr>
+        <w:t xml:space="preserve">            </w:t>
+      </w:r>
+    </w:p>
+    <w:p>
+      <w:pPr>
+        <w:jc w:val="both"/>
+        <w:rPr>
+          <w:rFonts w:ascii="Calibri" w:eastAsia="Calibri" w:hAnsi="Calibri" w:cs="Calibri"/>
+          <w:sz w:val="20"/>
+          <w:szCs w:val="24"/>
+        </w:rPr>
+      </w:pPr>
+      <w:r>
+        <w:rPr>
+          <w:rFonts w:ascii="Calibri" w:eastAsia="Calibri" w:hAnsi="Calibri" w:cs="Calibri"/>
+          <w:sz w:val="20"/>
+          <w:szCs w:val="24"/>
+        </w:rPr>
+        <w:t xml:space="preserve">            if cell1 != 'nan' and cell2 != 'nan':</w:t>
+      </w:r>
+    </w:p>
+    <w:p>
+      <w:pPr>
+        <w:jc w:val="both"/>
+        <w:rPr>
+          <w:rFonts w:ascii="Calibri" w:eastAsia="Calibri" w:hAnsi="Calibri" w:cs="Calibri"/>
+          <w:sz w:val="20"/>
+          <w:szCs w:val="24"/>
+        </w:rPr>
+      </w:pPr>
+      <w:r>
+        <w:rPr>
+          <w:rFonts w:ascii="Calibri" w:eastAsia="Calibri" w:hAnsi="Calibri" w:cs="Calibri"/>
+          <w:sz w:val="20"/>
+          <w:szCs w:val="24"/>
+        </w:rPr>
+        <w:t xml:space="preserve">                </w:t>
+      </w:r>
+      <w:proofErr w:type="spellStart"/>
+      <w:r>
+        <w:rPr>
+          <w:rFonts w:ascii="Calibri" w:eastAsia="Calibri" w:hAnsi="Calibri" w:cs="Calibri"/>
+          <w:sz w:val="20"/>
+          <w:szCs w:val="24"/>
+        </w:rPr>
+        <w:t>olderDate</w:t>
+      </w:r>
+      <w:proofErr w:type="spellEnd"/>
+      <w:r>
+        <w:rPr>
+          <w:rFonts w:ascii="Calibri" w:eastAsia="Calibri" w:hAnsi="Calibri" w:cs="Calibri"/>
+          <w:sz w:val="20"/>
+          <w:szCs w:val="24"/>
+        </w:rPr>
+        <w:t xml:space="preserve"> = getOlderDate(cell1, cell2)</w:t>
+      </w:r>
+    </w:p>
+    <w:p>
+      <w:pPr>
+        <w:jc w:val="both"/>
+        <w:rPr>
+          <w:rFonts w:ascii="Calibri" w:eastAsia="Calibri" w:hAnsi="Calibri" w:cs="Calibri"/>
+          <w:sz w:val="20"/>
+          <w:szCs w:val="24"/>
+        </w:rPr>
+      </w:pPr>
+      <w:r>
+        <w:rPr>
+          <w:rFonts w:ascii="Calibri" w:eastAsia="Calibri" w:hAnsi="Calibri" w:cs="Calibri"/>
+          <w:sz w:val="20"/>
+          <w:szCs w:val="24"/>
+        </w:rPr>
+        <w:t xml:space="preserve">                if </w:t>
+      </w:r>
+      <w:proofErr w:type="spellStart"/>
+      <w:r>
+        <w:rPr>
+          <w:rFonts w:ascii="Calibri" w:eastAsia="Calibri" w:hAnsi="Calibri" w:cs="Calibri"/>
+          <w:sz w:val="20"/>
+          <w:szCs w:val="24"/>
+        </w:rPr>
+        <w:t>olderDate</w:t>
+      </w:r>
+      <w:proofErr w:type="spellEnd"/>
+      <w:r>
+        <w:rPr>
+          <w:rFonts w:ascii="Calibri" w:eastAsia="Calibri" w:hAnsi="Calibri" w:cs="Calibri"/>
+          <w:sz w:val="20"/>
+          <w:szCs w:val="24"/>
+        </w:rPr>
+        <w:t xml:space="preserve"> == cell1:</w:t>
+      </w:r>
+    </w:p>
+    <w:p>
+      <w:pPr>
+        <w:jc w:val="both"/>
+        <w:rPr>
+          <w:rFonts w:ascii="Calibri" w:eastAsia="Calibri" w:hAnsi="Calibri" w:cs="Calibri"/>
+          <w:sz w:val="20"/>
+          <w:szCs w:val="24"/>
+        </w:rPr>
+      </w:pPr>
+      <w:r>
+        <w:rPr>
+          <w:rFonts w:ascii="Calibri" w:eastAsia="Calibri" w:hAnsi="Calibri" w:cs="Calibri"/>
+          <w:sz w:val="20"/>
+          <w:szCs w:val="24"/>
+        </w:rPr>
+        <w:t xml:space="preserve">                    merged += [A.at[index1, 'Publisher'], </w:t>
+      </w:r>
+      <w:proofErr w:type="spellStart"/>
+      <w:r>
+        <w:rPr>
+          <w:rFonts w:ascii="Calibri" w:eastAsia="Calibri" w:hAnsi="Calibri" w:cs="Calibri"/>
+          <w:sz w:val="20"/>
+          <w:szCs w:val="24"/>
+        </w:rPr>
+        <w:t>olderDate</w:t>
+      </w:r>
+      <w:proofErr w:type="spellEnd"/>
+      <w:r>
+        <w:rPr>
+          <w:rFonts w:ascii="Calibri" w:eastAsia="Calibri" w:hAnsi="Calibri" w:cs="Calibri"/>
+          <w:sz w:val="20"/>
+          <w:szCs w:val="24"/>
+        </w:rPr>
+        <w:t>, A.at[index1, 'Format']]</w:t>
+      </w:r>
+    </w:p>
+    <w:p>
+      <w:pPr>
+        <w:jc w:val="both"/>
+        <w:rPr>
+          <w:rFonts w:ascii="Calibri" w:eastAsia="Calibri" w:hAnsi="Calibri" w:cs="Calibri"/>
+          <w:sz w:val="20"/>
+          <w:szCs w:val="24"/>
+        </w:rPr>
+      </w:pPr>
+      <w:r>
+        <w:rPr>
+          <w:rFonts w:ascii="Calibri" w:eastAsia="Calibri" w:hAnsi="Calibri" w:cs="Calibri"/>
+          <w:sz w:val="20"/>
+          <w:szCs w:val="24"/>
+        </w:rPr>
+        <w:t xml:space="preserve">                else:</w:t>
+      </w:r>
+    </w:p>
+    <w:p>
+      <w:pPr>
+        <w:jc w:val="both"/>
+        <w:rPr>
+          <w:rFonts w:ascii="Calibri" w:eastAsia="Calibri" w:hAnsi="Calibri" w:cs="Calibri"/>
+          <w:sz w:val="20"/>
+          <w:szCs w:val="24"/>
+        </w:rPr>
+      </w:pPr>
+      <w:r>
+        <w:rPr>
+          <w:rFonts w:ascii="Calibri" w:eastAsia="Calibri" w:hAnsi="Calibri" w:cs="Calibri"/>
+          <w:sz w:val="20"/>
+          <w:szCs w:val="24"/>
+        </w:rPr>
         <w:lastRenderedPageBreak/>
-        <w:t xml:space="preserve">        # take the oldest publishing date, publisher and format</w:t>
-      </w:r>
-    </w:p>
-    <w:p>
-      <w:pPr>
-        <w:jc w:val="both"/>
-        <w:rPr>
-          <w:rFonts w:ascii="Calibri" w:eastAsia="Calibri" w:hAnsi="Calibri" w:cs="Calibri"/>
-          <w:sz w:val="20"/>
-          <w:szCs w:val="24"/>
-        </w:rPr>
-      </w:pPr>
-      <w:r>
-        <w:rPr>
-          <w:rFonts w:ascii="Calibri" w:eastAsia="Calibri" w:hAnsi="Calibri" w:cs="Calibri"/>
-          <w:sz w:val="20"/>
-          <w:szCs w:val="24"/>
-        </w:rPr>
-        <w:t xml:space="preserve">        for column in ['Publishing_Date']:</w:t>
+        <w:t xml:space="preserve">                    merged += [B.at[index2, 'Publisher'], </w:t>
+      </w:r>
+      <w:proofErr w:type="spellStart"/>
+      <w:r>
+        <w:rPr>
+          <w:rFonts w:ascii="Calibri" w:eastAsia="Calibri" w:hAnsi="Calibri" w:cs="Calibri"/>
+          <w:sz w:val="20"/>
+          <w:szCs w:val="24"/>
+        </w:rPr>
+        <w:t>olderDate</w:t>
+      </w:r>
+      <w:proofErr w:type="spellEnd"/>
+      <w:r>
+        <w:rPr>
+          <w:rFonts w:ascii="Calibri" w:eastAsia="Calibri" w:hAnsi="Calibri" w:cs="Calibri"/>
+          <w:sz w:val="20"/>
+          <w:szCs w:val="24"/>
+        </w:rPr>
+        <w:t>, B.at[index2, 'Format']]</w:t>
+      </w:r>
+    </w:p>
+    <w:p>
+      <w:pPr>
+        <w:jc w:val="both"/>
+        <w:rPr>
+          <w:rFonts w:ascii="Calibri" w:eastAsia="Calibri" w:hAnsi="Calibri" w:cs="Calibri"/>
+          <w:sz w:val="20"/>
+          <w:szCs w:val="24"/>
+        </w:rPr>
+      </w:pPr>
+      <w:r>
+        <w:rPr>
+          <w:rFonts w:ascii="Calibri" w:eastAsia="Calibri" w:hAnsi="Calibri" w:cs="Calibri"/>
+          <w:sz w:val="20"/>
+          <w:szCs w:val="24"/>
+        </w:rPr>
+        <w:t xml:space="preserve">            </w:t>
+      </w:r>
+      <w:proofErr w:type="spellStart"/>
+      <w:r>
+        <w:rPr>
+          <w:rFonts w:ascii="Calibri" w:eastAsia="Calibri" w:hAnsi="Calibri" w:cs="Calibri"/>
+          <w:sz w:val="20"/>
+          <w:szCs w:val="24"/>
+        </w:rPr>
+        <w:t>elif</w:t>
+      </w:r>
+      <w:proofErr w:type="spellEnd"/>
+      <w:r>
+        <w:rPr>
+          <w:rFonts w:ascii="Calibri" w:eastAsia="Calibri" w:hAnsi="Calibri" w:cs="Calibri"/>
+          <w:sz w:val="20"/>
+          <w:szCs w:val="24"/>
+        </w:rPr>
+        <w:t xml:space="preserve"> cell1 == 'nan' and cell2 == 'nan':</w:t>
+      </w:r>
+    </w:p>
+    <w:p>
+      <w:pPr>
+        <w:jc w:val="both"/>
+        <w:rPr>
+          <w:rFonts w:ascii="Calibri" w:eastAsia="Calibri" w:hAnsi="Calibri" w:cs="Calibri"/>
+          <w:sz w:val="20"/>
+          <w:szCs w:val="24"/>
+        </w:rPr>
+      </w:pPr>
+      <w:r>
+        <w:rPr>
+          <w:rFonts w:ascii="Calibri" w:eastAsia="Calibri" w:hAnsi="Calibri" w:cs="Calibri"/>
+          <w:sz w:val="20"/>
+          <w:szCs w:val="24"/>
+        </w:rPr>
+        <w:t xml:space="preserve">                # Publishing date is none for both</w:t>
+      </w:r>
+    </w:p>
+    <w:p>
+      <w:pPr>
+        <w:jc w:val="both"/>
+        <w:rPr>
+          <w:rFonts w:ascii="Calibri" w:eastAsia="Calibri" w:hAnsi="Calibri" w:cs="Calibri"/>
+          <w:sz w:val="20"/>
+          <w:szCs w:val="24"/>
+        </w:rPr>
+      </w:pPr>
+      <w:r>
+        <w:rPr>
+          <w:rFonts w:ascii="Calibri" w:eastAsia="Calibri" w:hAnsi="Calibri" w:cs="Calibri"/>
+          <w:sz w:val="20"/>
+          <w:szCs w:val="24"/>
+        </w:rPr>
+        <w:t xml:space="preserve">                pubCell1 = A.at[index1, 'Publisher']</w:t>
+      </w:r>
+    </w:p>
+    <w:p>
+      <w:pPr>
+        <w:jc w:val="both"/>
+        <w:rPr>
+          <w:rFonts w:ascii="Calibri" w:eastAsia="Calibri" w:hAnsi="Calibri" w:cs="Calibri"/>
+          <w:sz w:val="20"/>
+          <w:szCs w:val="24"/>
+        </w:rPr>
+      </w:pPr>
+      <w:r>
+        <w:rPr>
+          <w:rFonts w:ascii="Calibri" w:eastAsia="Calibri" w:hAnsi="Calibri" w:cs="Calibri"/>
+          <w:sz w:val="20"/>
+          <w:szCs w:val="24"/>
+        </w:rPr>
+        <w:t xml:space="preserve">                pubCell2 = B.at[index2, 'Publisher']</w:t>
+      </w:r>
+    </w:p>
+    <w:p>
+      <w:pPr>
+        <w:jc w:val="both"/>
+        <w:rPr>
+          <w:rFonts w:ascii="Calibri" w:eastAsia="Calibri" w:hAnsi="Calibri" w:cs="Calibri"/>
+          <w:sz w:val="20"/>
+          <w:szCs w:val="24"/>
+        </w:rPr>
+      </w:pPr>
+      <w:r>
+        <w:rPr>
+          <w:rFonts w:ascii="Calibri" w:eastAsia="Calibri" w:hAnsi="Calibri" w:cs="Calibri"/>
+          <w:sz w:val="20"/>
+          <w:szCs w:val="24"/>
+        </w:rPr>
+        <w:t xml:space="preserve">                formatCell1 = A.at[index1, 'Format']</w:t>
+      </w:r>
+    </w:p>
+    <w:p>
+      <w:pPr>
+        <w:jc w:val="both"/>
+        <w:rPr>
+          <w:rFonts w:ascii="Calibri" w:eastAsia="Calibri" w:hAnsi="Calibri" w:cs="Calibri"/>
+          <w:sz w:val="20"/>
+          <w:szCs w:val="24"/>
+        </w:rPr>
+      </w:pPr>
+      <w:r>
+        <w:rPr>
+          <w:rFonts w:ascii="Calibri" w:eastAsia="Calibri" w:hAnsi="Calibri" w:cs="Calibri"/>
+          <w:sz w:val="20"/>
+          <w:szCs w:val="24"/>
+        </w:rPr>
+        <w:t xml:space="preserve">                formatCell2 = B.at[index2, 'Format']</w:t>
+      </w:r>
+    </w:p>
+    <w:p>
+      <w:pPr>
+        <w:jc w:val="both"/>
+        <w:rPr>
+          <w:rFonts w:ascii="Calibri" w:eastAsia="Calibri" w:hAnsi="Calibri" w:cs="Calibri"/>
+          <w:sz w:val="20"/>
+          <w:szCs w:val="24"/>
+        </w:rPr>
+      </w:pPr>
+      <w:r>
+        <w:rPr>
+          <w:rFonts w:ascii="Calibri" w:eastAsia="Calibri" w:hAnsi="Calibri" w:cs="Calibri"/>
+          <w:sz w:val="20"/>
+          <w:szCs w:val="24"/>
+        </w:rPr>
+        <w:t xml:space="preserve">                </w:t>
+      </w:r>
+    </w:p>
+    <w:p>
+      <w:pPr>
+        <w:jc w:val="both"/>
+        <w:rPr>
+          <w:rFonts w:ascii="Calibri" w:eastAsia="Calibri" w:hAnsi="Calibri" w:cs="Calibri"/>
+          <w:sz w:val="20"/>
+          <w:szCs w:val="24"/>
+        </w:rPr>
+      </w:pPr>
+      <w:r>
+        <w:rPr>
+          <w:rFonts w:ascii="Calibri" w:eastAsia="Calibri" w:hAnsi="Calibri" w:cs="Calibri"/>
+          <w:sz w:val="20"/>
+          <w:szCs w:val="24"/>
+        </w:rPr>
+        <w:t xml:space="preserve">                # Take max of the publisher and format</w:t>
+      </w:r>
+    </w:p>
+    <w:p>
+      <w:pPr>
+        <w:jc w:val="both"/>
+        <w:rPr>
+          <w:rFonts w:ascii="Calibri" w:eastAsia="Calibri" w:hAnsi="Calibri" w:cs="Calibri"/>
+          <w:sz w:val="20"/>
+          <w:szCs w:val="24"/>
+        </w:rPr>
+      </w:pPr>
+      <w:r>
+        <w:rPr>
+          <w:rFonts w:ascii="Calibri" w:eastAsia="Calibri" w:hAnsi="Calibri" w:cs="Calibri"/>
+          <w:sz w:val="20"/>
+          <w:szCs w:val="24"/>
+        </w:rPr>
+        <w:t xml:space="preserve">                if pubCell1 != 'nan' and pubCell2 != 'nan' and formatCell1 != 'nan' and formatCell2 != 'nan':</w:t>
+      </w:r>
+    </w:p>
+    <w:p>
+      <w:pPr>
+        <w:jc w:val="both"/>
+        <w:rPr>
+          <w:rFonts w:ascii="Calibri" w:eastAsia="Calibri" w:hAnsi="Calibri" w:cs="Calibri"/>
+          <w:sz w:val="20"/>
+          <w:szCs w:val="24"/>
+        </w:rPr>
+      </w:pPr>
+      <w:r>
+        <w:rPr>
+          <w:rFonts w:ascii="Calibri" w:eastAsia="Calibri" w:hAnsi="Calibri" w:cs="Calibri"/>
+          <w:sz w:val="20"/>
+          <w:szCs w:val="24"/>
+        </w:rPr>
+        <w:t xml:space="preserve">                    merged += [max(pubCell1, pubCell2), None, max(formatCell1, formatCell2)]</w:t>
+      </w:r>
+    </w:p>
+    <w:p>
+      <w:pPr>
+        <w:jc w:val="both"/>
+        <w:rPr>
+          <w:rFonts w:ascii="Calibri" w:eastAsia="Calibri" w:hAnsi="Calibri" w:cs="Calibri"/>
+          <w:sz w:val="20"/>
+          <w:szCs w:val="24"/>
+        </w:rPr>
+      </w:pPr>
+      <w:r>
+        <w:rPr>
+          <w:rFonts w:ascii="Calibri" w:eastAsia="Calibri" w:hAnsi="Calibri" w:cs="Calibri"/>
+          <w:sz w:val="20"/>
+          <w:szCs w:val="24"/>
+        </w:rPr>
+        <w:t xml:space="preserve">                else:</w:t>
+      </w:r>
+    </w:p>
+    <w:p>
+      <w:pPr>
+        <w:jc w:val="both"/>
+        <w:rPr>
+          <w:rFonts w:ascii="Calibri" w:eastAsia="Calibri" w:hAnsi="Calibri" w:cs="Calibri"/>
+          <w:sz w:val="20"/>
+          <w:szCs w:val="24"/>
+        </w:rPr>
+      </w:pPr>
+      <w:r>
+        <w:rPr>
+          <w:rFonts w:ascii="Calibri" w:eastAsia="Calibri" w:hAnsi="Calibri" w:cs="Calibri"/>
+          <w:sz w:val="20"/>
+          <w:szCs w:val="24"/>
+        </w:rPr>
+        <w:t xml:space="preserve">                    merged += [noneHandler(pubCell1, pubCell2), None, noneHandler(formatCell1, formatCell2)]</w:t>
+      </w:r>
+    </w:p>
+    <w:p>
+      <w:pPr>
+        <w:jc w:val="both"/>
+        <w:rPr>
+          <w:rFonts w:ascii="Calibri" w:eastAsia="Calibri" w:hAnsi="Calibri" w:cs="Calibri"/>
+          <w:sz w:val="20"/>
+          <w:szCs w:val="24"/>
+        </w:rPr>
+      </w:pPr>
+      <w:r>
+        <w:rPr>
+          <w:rFonts w:ascii="Calibri" w:eastAsia="Calibri" w:hAnsi="Calibri" w:cs="Calibri"/>
+          <w:sz w:val="20"/>
+          <w:szCs w:val="24"/>
+        </w:rPr>
+        <w:t xml:space="preserve">            </w:t>
+      </w:r>
+      <w:proofErr w:type="spellStart"/>
+      <w:r>
+        <w:rPr>
+          <w:rFonts w:ascii="Calibri" w:eastAsia="Calibri" w:hAnsi="Calibri" w:cs="Calibri"/>
+          <w:sz w:val="20"/>
+          <w:szCs w:val="24"/>
+        </w:rPr>
+        <w:t>elif</w:t>
+      </w:r>
+      <w:proofErr w:type="spellEnd"/>
+      <w:r>
+        <w:rPr>
+          <w:rFonts w:ascii="Calibri" w:eastAsia="Calibri" w:hAnsi="Calibri" w:cs="Calibri"/>
+          <w:sz w:val="20"/>
+          <w:szCs w:val="24"/>
+        </w:rPr>
+        <w:t xml:space="preserve"> cell2 == 'nan':</w:t>
+      </w:r>
+    </w:p>
+    <w:p>
+      <w:pPr>
+        <w:jc w:val="both"/>
+        <w:rPr>
+          <w:rFonts w:ascii="Calibri" w:eastAsia="Calibri" w:hAnsi="Calibri" w:cs="Calibri"/>
+          <w:sz w:val="20"/>
+          <w:szCs w:val="24"/>
+        </w:rPr>
+      </w:pPr>
+      <w:r>
+        <w:rPr>
+          <w:rFonts w:ascii="Calibri" w:eastAsia="Calibri" w:hAnsi="Calibri" w:cs="Calibri"/>
+          <w:sz w:val="20"/>
+          <w:szCs w:val="24"/>
+        </w:rPr>
+        <w:t xml:space="preserve">                merged += [A.at[index1, 'Publisher'], A.at[index1, 'Publishing_Date'], A.at[index1, 'Format']]</w:t>
+      </w:r>
+    </w:p>
+    <w:p>
+      <w:pPr>
+        <w:jc w:val="both"/>
+        <w:rPr>
+          <w:rFonts w:ascii="Calibri" w:eastAsia="Calibri" w:hAnsi="Calibri" w:cs="Calibri"/>
+          <w:sz w:val="20"/>
+          <w:szCs w:val="24"/>
+        </w:rPr>
+      </w:pPr>
+      <w:r>
+        <w:rPr>
+          <w:rFonts w:ascii="Calibri" w:eastAsia="Calibri" w:hAnsi="Calibri" w:cs="Calibri"/>
+          <w:sz w:val="20"/>
+          <w:szCs w:val="24"/>
+        </w:rPr>
+        <w:t xml:space="preserve">            else:</w:t>
+      </w:r>
+    </w:p>
+    <w:p>
+      <w:pPr>
+        <w:jc w:val="both"/>
+        <w:rPr>
+          <w:rFonts w:ascii="Calibri" w:eastAsia="Calibri" w:hAnsi="Calibri" w:cs="Calibri"/>
+          <w:sz w:val="20"/>
+          <w:szCs w:val="24"/>
+        </w:rPr>
+      </w:pPr>
+      <w:r>
+        <w:rPr>
+          <w:rFonts w:ascii="Calibri" w:eastAsia="Calibri" w:hAnsi="Calibri" w:cs="Calibri"/>
+          <w:sz w:val="20"/>
+          <w:szCs w:val="24"/>
+        </w:rPr>
+        <w:t xml:space="preserve">                merged += [B.at[index2, 'Publisher'], B.at[index2, 'Publishing_Date'], B.at[index2, 'Format']]</w:t>
+      </w:r>
+    </w:p>
+    <w:p>
+      <w:pPr>
+        <w:jc w:val="both"/>
+        <w:rPr>
+          <w:rFonts w:ascii="Calibri" w:eastAsia="Calibri" w:hAnsi="Calibri" w:cs="Calibri"/>
+          <w:sz w:val="20"/>
+          <w:szCs w:val="24"/>
+        </w:rPr>
+      </w:pPr>
+      <w:r>
+        <w:rPr>
+          <w:rFonts w:ascii="Calibri" w:eastAsia="Calibri" w:hAnsi="Calibri" w:cs="Calibri"/>
+          <w:sz w:val="20"/>
+          <w:szCs w:val="24"/>
+        </w:rPr>
+        <w:t xml:space="preserve">                </w:t>
+      </w:r>
+    </w:p>
+    <w:p>
+      <w:pPr>
+        <w:jc w:val="both"/>
+        <w:rPr>
+          <w:rFonts w:ascii="Calibri" w:eastAsia="Calibri" w:hAnsi="Calibri" w:cs="Calibri"/>
+          <w:sz w:val="20"/>
+          <w:szCs w:val="24"/>
+        </w:rPr>
+      </w:pPr>
+      <w:r>
+        <w:rPr>
+          <w:rFonts w:ascii="Calibri" w:eastAsia="Calibri" w:hAnsi="Calibri" w:cs="Calibri"/>
+          <w:sz w:val="20"/>
+          <w:szCs w:val="24"/>
+        </w:rPr>
+        <w:t xml:space="preserve">        for column in ['</w:t>
+      </w:r>
+      <w:proofErr w:type="spellStart"/>
+      <w:r>
+        <w:rPr>
+          <w:rFonts w:ascii="Calibri" w:eastAsia="Calibri" w:hAnsi="Calibri" w:cs="Calibri"/>
+          <w:sz w:val="20"/>
+          <w:szCs w:val="24"/>
+        </w:rPr>
+        <w:t>Pages','Rating</w:t>
+      </w:r>
+      <w:proofErr w:type="spellEnd"/>
+      <w:r>
+        <w:rPr>
+          <w:rFonts w:ascii="Calibri" w:eastAsia="Calibri" w:hAnsi="Calibri" w:cs="Calibri"/>
+          <w:sz w:val="20"/>
+          <w:szCs w:val="24"/>
+        </w:rPr>
+        <w:t>']:</w:t>
       </w:r>
     </w:p>
     <w:p>
@@ -4069,7 +5697,7 @@
           <w:sz w:val="20"/>
           <w:szCs w:val="24"/>
         </w:rPr>
-        <w:t>olderDate</w:t>
+        <w:t>avgValue</w:t>
       </w:r>
       <w:proofErr w:type="spellEnd"/>
       <w:r>
@@ -4078,25 +5706,7 @@
           <w:sz w:val="20"/>
           <w:szCs w:val="24"/>
         </w:rPr>
-        <w:t xml:space="preserve"> = getOlderDate(cell1, cell2)</w:t>
-      </w:r>
-    </w:p>
-    <w:p>
-      <w:pPr>
-        <w:jc w:val="both"/>
-        <w:rPr>
-          <w:rFonts w:ascii="Calibri" w:eastAsia="Calibri" w:hAnsi="Calibri" w:cs="Calibri"/>
-          <w:sz w:val="20"/>
-          <w:szCs w:val="24"/>
-        </w:rPr>
-      </w:pPr>
-      <w:r>
-        <w:rPr>
-          <w:rFonts w:ascii="Calibri" w:eastAsia="Calibri" w:hAnsi="Calibri" w:cs="Calibri"/>
-          <w:sz w:val="20"/>
-          <w:szCs w:val="24"/>
-        </w:rPr>
-        <w:t xml:space="preserve">                if </w:t>
+        <w:t xml:space="preserve"> = </w:t>
       </w:r>
       <w:proofErr w:type="spellStart"/>
       <w:r>
@@ -4105,7 +5715,7 @@
           <w:sz w:val="20"/>
           <w:szCs w:val="24"/>
         </w:rPr>
-        <w:t>olderDate</w:t>
+        <w:t>np.mean</w:t>
       </w:r>
       <w:proofErr w:type="spellEnd"/>
       <w:r>
@@ -4114,25 +5724,61 @@
           <w:sz w:val="20"/>
           <w:szCs w:val="24"/>
         </w:rPr>
-        <w:t xml:space="preserve"> == cell1:</w:t>
-      </w:r>
-    </w:p>
-    <w:p>
-      <w:pPr>
-        <w:jc w:val="both"/>
-        <w:rPr>
-          <w:rFonts w:ascii="Calibri" w:eastAsia="Calibri" w:hAnsi="Calibri" w:cs="Calibri"/>
-          <w:sz w:val="20"/>
-          <w:szCs w:val="24"/>
-        </w:rPr>
-      </w:pPr>
-      <w:r>
-        <w:rPr>
-          <w:rFonts w:ascii="Calibri" w:eastAsia="Calibri" w:hAnsi="Calibri" w:cs="Calibri"/>
-          <w:sz w:val="20"/>
-          <w:szCs w:val="24"/>
-        </w:rPr>
-        <w:t xml:space="preserve">                    merged += [A.at[index1, 'Publisher'], </w:t>
+        <w:t>([float(cell1), float(cell2)])</w:t>
+      </w:r>
+    </w:p>
+    <w:p>
+      <w:pPr>
+        <w:jc w:val="both"/>
+        <w:rPr>
+          <w:rFonts w:ascii="Calibri" w:eastAsia="Calibri" w:hAnsi="Calibri" w:cs="Calibri"/>
+          <w:sz w:val="20"/>
+          <w:szCs w:val="24"/>
+        </w:rPr>
+      </w:pPr>
+      <w:r>
+        <w:rPr>
+          <w:rFonts w:ascii="Calibri" w:eastAsia="Calibri" w:hAnsi="Calibri" w:cs="Calibri"/>
+          <w:sz w:val="20"/>
+          <w:szCs w:val="24"/>
+        </w:rPr>
+        <w:t xml:space="preserve">                # Round the number of pages to nearest int, as we cannot have 127.5 pages</w:t>
+      </w:r>
+    </w:p>
+    <w:p>
+      <w:pPr>
+        <w:jc w:val="both"/>
+        <w:rPr>
+          <w:rFonts w:ascii="Calibri" w:eastAsia="Calibri" w:hAnsi="Calibri" w:cs="Calibri"/>
+          <w:sz w:val="20"/>
+          <w:szCs w:val="24"/>
+        </w:rPr>
+      </w:pPr>
+      <w:r>
+        <w:rPr>
+          <w:rFonts w:ascii="Calibri" w:eastAsia="Calibri" w:hAnsi="Calibri" w:cs="Calibri"/>
+          <w:sz w:val="20"/>
+          <w:szCs w:val="24"/>
+        </w:rPr>
+        <w:t xml:space="preserve">                if column == 'Pages':</w:t>
+      </w:r>
+    </w:p>
+    <w:p>
+      <w:pPr>
+        <w:jc w:val="both"/>
+        <w:rPr>
+          <w:rFonts w:ascii="Calibri" w:eastAsia="Calibri" w:hAnsi="Calibri" w:cs="Calibri"/>
+          <w:sz w:val="20"/>
+          <w:szCs w:val="24"/>
+        </w:rPr>
+      </w:pPr>
+      <w:r>
+        <w:rPr>
+          <w:rFonts w:ascii="Calibri" w:eastAsia="Calibri" w:hAnsi="Calibri" w:cs="Calibri"/>
+          <w:sz w:val="20"/>
+          <w:szCs w:val="24"/>
+        </w:rPr>
+        <w:t xml:space="preserve">                    </w:t>
       </w:r>
       <w:proofErr w:type="spellStart"/>
       <w:r>
@@ -4141,7 +5787,7 @@
           <w:sz w:val="20"/>
           <w:szCs w:val="24"/>
         </w:rPr>
-        <w:t>olderDate</w:t>
+        <w:t>merged.append</w:t>
       </w:r>
       <w:proofErr w:type="spellEnd"/>
       <w:r>
@@ -4150,7 +5796,25 @@
           <w:sz w:val="20"/>
           <w:szCs w:val="24"/>
         </w:rPr>
-        <w:t>, A.at[index1, 'Format']]</w:t>
+        <w:t>(str(round(</w:t>
+      </w:r>
+      <w:proofErr w:type="spellStart"/>
+      <w:r>
+        <w:rPr>
+          <w:rFonts w:ascii="Calibri" w:eastAsia="Calibri" w:hAnsi="Calibri" w:cs="Calibri"/>
+          <w:sz w:val="20"/>
+          <w:szCs w:val="24"/>
+        </w:rPr>
+        <w:t>avgValue</w:t>
+      </w:r>
+      <w:proofErr w:type="spellEnd"/>
+      <w:r>
+        <w:rPr>
+          <w:rFonts w:ascii="Calibri" w:eastAsia="Calibri" w:hAnsi="Calibri" w:cs="Calibri"/>
+          <w:sz w:val="20"/>
+          <w:szCs w:val="24"/>
+        </w:rPr>
+        <w:t>)))</w:t>
       </w:r>
     </w:p>
     <w:p>
@@ -4186,7 +5850,7 @@
           <w:sz w:val="20"/>
           <w:szCs w:val="24"/>
         </w:rPr>
-        <w:t xml:space="preserve">                    merged += [B.at[index2, 'Publisher'], </w:t>
+        <w:t xml:space="preserve">                    </w:t>
       </w:r>
       <w:proofErr w:type="spellStart"/>
       <w:r>
@@ -4195,7 +5859,7 @@
           <w:sz w:val="20"/>
           <w:szCs w:val="24"/>
         </w:rPr>
-        <w:t>olderDate</w:t>
+        <w:t>merged.append</w:t>
       </w:r>
       <w:proofErr w:type="spellEnd"/>
       <w:r>
@@ -4204,25 +5868,7 @@
           <w:sz w:val="20"/>
           <w:szCs w:val="24"/>
         </w:rPr>
-        <w:t>, B.at[index2, 'Format']]</w:t>
-      </w:r>
-    </w:p>
-    <w:p>
-      <w:pPr>
-        <w:jc w:val="both"/>
-        <w:rPr>
-          <w:rFonts w:ascii="Calibri" w:eastAsia="Calibri" w:hAnsi="Calibri" w:cs="Calibri"/>
-          <w:sz w:val="20"/>
-          <w:szCs w:val="24"/>
-        </w:rPr>
-      </w:pPr>
-      <w:r>
-        <w:rPr>
-          <w:rFonts w:ascii="Calibri" w:eastAsia="Calibri" w:hAnsi="Calibri" w:cs="Calibri"/>
-          <w:sz w:val="20"/>
-          <w:szCs w:val="24"/>
-        </w:rPr>
-        <w:t xml:space="preserve">            </w:t>
+        <w:t>(str(round(</w:t>
       </w:r>
       <w:proofErr w:type="spellStart"/>
       <w:r>
@@ -4231,7 +5877,7 @@
           <w:sz w:val="20"/>
           <w:szCs w:val="24"/>
         </w:rPr>
-        <w:t>elif</w:t>
+        <w:t>avgValue</w:t>
       </w:r>
       <w:proofErr w:type="spellEnd"/>
       <w:r>
@@ -4240,97 +5886,25 @@
           <w:sz w:val="20"/>
           <w:szCs w:val="24"/>
         </w:rPr>
-        <w:t xml:space="preserve"> cell1 == 'nan' and cell2 == 'nan':</w:t>
-      </w:r>
-    </w:p>
-    <w:p>
-      <w:pPr>
-        <w:jc w:val="both"/>
-        <w:rPr>
-          <w:rFonts w:ascii="Calibri" w:eastAsia="Calibri" w:hAnsi="Calibri" w:cs="Calibri"/>
-          <w:sz w:val="20"/>
-          <w:szCs w:val="24"/>
-        </w:rPr>
-      </w:pPr>
-      <w:r>
-        <w:rPr>
-          <w:rFonts w:ascii="Calibri" w:eastAsia="Calibri" w:hAnsi="Calibri" w:cs="Calibri"/>
-          <w:sz w:val="20"/>
-          <w:szCs w:val="24"/>
-        </w:rPr>
-        <w:t xml:space="preserve">                # Publishing date is none for both</w:t>
-      </w:r>
-    </w:p>
-    <w:p>
-      <w:pPr>
-        <w:jc w:val="both"/>
-        <w:rPr>
-          <w:rFonts w:ascii="Calibri" w:eastAsia="Calibri" w:hAnsi="Calibri" w:cs="Calibri"/>
-          <w:sz w:val="20"/>
-          <w:szCs w:val="24"/>
-        </w:rPr>
-      </w:pPr>
-      <w:r>
-        <w:rPr>
-          <w:rFonts w:ascii="Calibri" w:eastAsia="Calibri" w:hAnsi="Calibri" w:cs="Calibri"/>
-          <w:sz w:val="20"/>
-          <w:szCs w:val="24"/>
-        </w:rPr>
-        <w:t xml:space="preserve">                pubCell1 = A.at[index1, 'Publisher']</w:t>
-      </w:r>
-    </w:p>
-    <w:p>
-      <w:pPr>
-        <w:jc w:val="both"/>
-        <w:rPr>
-          <w:rFonts w:ascii="Calibri" w:eastAsia="Calibri" w:hAnsi="Calibri" w:cs="Calibri"/>
-          <w:sz w:val="20"/>
-          <w:szCs w:val="24"/>
-        </w:rPr>
-      </w:pPr>
-      <w:r>
-        <w:rPr>
-          <w:rFonts w:ascii="Calibri" w:eastAsia="Calibri" w:hAnsi="Calibri" w:cs="Calibri"/>
-          <w:sz w:val="20"/>
-          <w:szCs w:val="24"/>
-        </w:rPr>
-        <w:t xml:space="preserve">                pubCell2 = B.at[index2, 'Publisher']</w:t>
-      </w:r>
-    </w:p>
-    <w:p>
-      <w:pPr>
-        <w:jc w:val="both"/>
-        <w:rPr>
-          <w:rFonts w:ascii="Calibri" w:eastAsia="Calibri" w:hAnsi="Calibri" w:cs="Calibri"/>
-          <w:sz w:val="20"/>
-          <w:szCs w:val="24"/>
-        </w:rPr>
-      </w:pPr>
-      <w:r>
-        <w:rPr>
-          <w:rFonts w:ascii="Calibri" w:eastAsia="Calibri" w:hAnsi="Calibri" w:cs="Calibri"/>
-          <w:sz w:val="20"/>
-          <w:szCs w:val="24"/>
-        </w:rPr>
-        <w:t xml:space="preserve">                formatCell1 = A.at[index1, 'Format']</w:t>
-      </w:r>
-    </w:p>
-    <w:p>
-      <w:pPr>
-        <w:jc w:val="both"/>
-        <w:rPr>
-          <w:rFonts w:ascii="Calibri" w:eastAsia="Calibri" w:hAnsi="Calibri" w:cs="Calibri"/>
-          <w:sz w:val="20"/>
-          <w:szCs w:val="24"/>
-        </w:rPr>
-      </w:pPr>
-      <w:r>
-        <w:rPr>
-          <w:rFonts w:ascii="Calibri" w:eastAsia="Calibri" w:hAnsi="Calibri" w:cs="Calibri"/>
-          <w:sz w:val="20"/>
-          <w:szCs w:val="24"/>
-        </w:rPr>
-        <w:t xml:space="preserve">                formatCell2 = B.at[index2, 'Format']</w:t>
+        <w:t>, 2)))</w:t>
+      </w:r>
+    </w:p>
+    <w:p>
+      <w:pPr>
+        <w:jc w:val="both"/>
+        <w:rPr>
+          <w:rFonts w:ascii="Calibri" w:eastAsia="Calibri" w:hAnsi="Calibri" w:cs="Calibri"/>
+          <w:sz w:val="20"/>
+          <w:szCs w:val="24"/>
+        </w:rPr>
+      </w:pPr>
+      <w:r>
+        <w:rPr>
+          <w:rFonts w:ascii="Calibri" w:eastAsia="Calibri" w:hAnsi="Calibri" w:cs="Calibri"/>
+          <w:sz w:val="20"/>
+          <w:szCs w:val="24"/>
+        </w:rPr>
+        <w:t xml:space="preserve">            else:</w:t>
       </w:r>
     </w:p>
     <w:p>
@@ -4350,114 +5924,6 @@
         </w:rPr>
         <w:t xml:space="preserve">                </w:t>
       </w:r>
-    </w:p>
-    <w:p>
-      <w:pPr>
-        <w:jc w:val="both"/>
-        <w:rPr>
-          <w:rFonts w:ascii="Calibri" w:eastAsia="Calibri" w:hAnsi="Calibri" w:cs="Calibri"/>
-          <w:sz w:val="20"/>
-          <w:szCs w:val="24"/>
-        </w:rPr>
-      </w:pPr>
-      <w:r>
-        <w:rPr>
-          <w:rFonts w:ascii="Calibri" w:eastAsia="Calibri" w:hAnsi="Calibri" w:cs="Calibri"/>
-          <w:sz w:val="20"/>
-          <w:szCs w:val="24"/>
-        </w:rPr>
-        <w:t xml:space="preserve">                # Take max of the publisher and format</w:t>
-      </w:r>
-    </w:p>
-    <w:p>
-      <w:pPr>
-        <w:jc w:val="both"/>
-        <w:rPr>
-          <w:rFonts w:ascii="Calibri" w:eastAsia="Calibri" w:hAnsi="Calibri" w:cs="Calibri"/>
-          <w:sz w:val="20"/>
-          <w:szCs w:val="24"/>
-        </w:rPr>
-      </w:pPr>
-      <w:r>
-        <w:rPr>
-          <w:rFonts w:ascii="Calibri" w:eastAsia="Calibri" w:hAnsi="Calibri" w:cs="Calibri"/>
-          <w:sz w:val="20"/>
-          <w:szCs w:val="24"/>
-        </w:rPr>
-        <w:t xml:space="preserve">                if pubCell1 != 'nan' and pubCell2 != 'nan' and formatCell1 != 'nan' and formatCell2 != 'nan':</w:t>
-      </w:r>
-    </w:p>
-    <w:p>
-      <w:pPr>
-        <w:jc w:val="both"/>
-        <w:rPr>
-          <w:rFonts w:ascii="Calibri" w:eastAsia="Calibri" w:hAnsi="Calibri" w:cs="Calibri"/>
-          <w:sz w:val="20"/>
-          <w:szCs w:val="24"/>
-        </w:rPr>
-      </w:pPr>
-      <w:r>
-        <w:rPr>
-          <w:rFonts w:ascii="Calibri" w:eastAsia="Calibri" w:hAnsi="Calibri" w:cs="Calibri"/>
-          <w:sz w:val="20"/>
-          <w:szCs w:val="24"/>
-        </w:rPr>
-        <w:t xml:space="preserve">                    merged += [max(pubCell1, pubCell2), None, max(formatCell1, formatCell2)]</w:t>
-      </w:r>
-    </w:p>
-    <w:p>
-      <w:pPr>
-        <w:jc w:val="both"/>
-        <w:rPr>
-          <w:rFonts w:ascii="Calibri" w:eastAsia="Calibri" w:hAnsi="Calibri" w:cs="Calibri"/>
-          <w:sz w:val="20"/>
-          <w:szCs w:val="24"/>
-        </w:rPr>
-      </w:pPr>
-      <w:r>
-        <w:rPr>
-          <w:rFonts w:ascii="Calibri" w:eastAsia="Calibri" w:hAnsi="Calibri" w:cs="Calibri"/>
-          <w:sz w:val="20"/>
-          <w:szCs w:val="24"/>
-        </w:rPr>
-        <w:t xml:space="preserve">                else:</w:t>
-      </w:r>
-    </w:p>
-    <w:p>
-      <w:pPr>
-        <w:jc w:val="both"/>
-        <w:rPr>
-          <w:rFonts w:ascii="Calibri" w:eastAsia="Calibri" w:hAnsi="Calibri" w:cs="Calibri"/>
-          <w:sz w:val="20"/>
-          <w:szCs w:val="24"/>
-        </w:rPr>
-      </w:pPr>
-      <w:r>
-        <w:rPr>
-          <w:rFonts w:ascii="Calibri" w:eastAsia="Calibri" w:hAnsi="Calibri" w:cs="Calibri"/>
-          <w:sz w:val="20"/>
-          <w:szCs w:val="24"/>
-        </w:rPr>
-        <w:t xml:space="preserve">                    merged += [noneHandler(pubCell1, pubCell2), None, noneHandler(formatCell1, formatCell2)]</w:t>
-      </w:r>
-    </w:p>
-    <w:p>
-      <w:pPr>
-        <w:jc w:val="both"/>
-        <w:rPr>
-          <w:rFonts w:ascii="Calibri" w:eastAsia="Calibri" w:hAnsi="Calibri" w:cs="Calibri"/>
-          <w:sz w:val="20"/>
-          <w:szCs w:val="24"/>
-        </w:rPr>
-      </w:pPr>
-      <w:r>
-        <w:rPr>
-          <w:rFonts w:ascii="Calibri" w:eastAsia="Calibri" w:hAnsi="Calibri" w:cs="Calibri"/>
-          <w:sz w:val="20"/>
-          <w:szCs w:val="24"/>
-        </w:rPr>
-        <w:t xml:space="preserve">            </w:t>
-      </w:r>
       <w:proofErr w:type="spellStart"/>
       <w:r>
         <w:rPr>
@@ -4465,7 +5931,7 @@
           <w:sz w:val="20"/>
           <w:szCs w:val="24"/>
         </w:rPr>
-        <w:t>elif</w:t>
+        <w:t>merged.append</w:t>
       </w:r>
       <w:proofErr w:type="spellEnd"/>
       <w:r>
@@ -4474,151 +5940,7 @@
           <w:sz w:val="20"/>
           <w:szCs w:val="24"/>
         </w:rPr>
-        <w:t xml:space="preserve"> cell2 == 'nan':</w:t>
-      </w:r>
-    </w:p>
-    <w:p>
-      <w:pPr>
-        <w:jc w:val="both"/>
-        <w:rPr>
-          <w:rFonts w:ascii="Calibri" w:eastAsia="Calibri" w:hAnsi="Calibri" w:cs="Calibri"/>
-          <w:sz w:val="20"/>
-          <w:szCs w:val="24"/>
-        </w:rPr>
-      </w:pPr>
-      <w:r>
-        <w:rPr>
-          <w:rFonts w:ascii="Calibri" w:eastAsia="Calibri" w:hAnsi="Calibri" w:cs="Calibri"/>
-          <w:sz w:val="20"/>
-          <w:szCs w:val="24"/>
-        </w:rPr>
-        <w:t xml:space="preserve">                merged += [A.at[index1, 'Publisher'], A.at[index1, 'Publishing_Date'], A.at[index1, 'Format']]</w:t>
-      </w:r>
-    </w:p>
-    <w:p>
-      <w:pPr>
-        <w:jc w:val="both"/>
-        <w:rPr>
-          <w:rFonts w:ascii="Calibri" w:eastAsia="Calibri" w:hAnsi="Calibri" w:cs="Calibri"/>
-          <w:sz w:val="20"/>
-          <w:szCs w:val="24"/>
-        </w:rPr>
-      </w:pPr>
-      <w:r>
-        <w:rPr>
-          <w:rFonts w:ascii="Calibri" w:eastAsia="Calibri" w:hAnsi="Calibri" w:cs="Calibri"/>
-          <w:sz w:val="20"/>
-          <w:szCs w:val="24"/>
-        </w:rPr>
-        <w:t xml:space="preserve">            else:</w:t>
-      </w:r>
-    </w:p>
-    <w:p>
-      <w:pPr>
-        <w:jc w:val="both"/>
-        <w:rPr>
-          <w:rFonts w:ascii="Calibri" w:eastAsia="Calibri" w:hAnsi="Calibri" w:cs="Calibri"/>
-          <w:sz w:val="20"/>
-          <w:szCs w:val="24"/>
-        </w:rPr>
-      </w:pPr>
-      <w:r>
-        <w:rPr>
-          <w:rFonts w:ascii="Calibri" w:eastAsia="Calibri" w:hAnsi="Calibri" w:cs="Calibri"/>
-          <w:sz w:val="20"/>
-          <w:szCs w:val="24"/>
-        </w:rPr>
-        <w:t xml:space="preserve">                merged += [B.at[index2, 'Publisher'], B.at[index2, 'Publishing_Date'], B.at[index2, 'Format']]</w:t>
-      </w:r>
-    </w:p>
-    <w:p>
-      <w:pPr>
-        <w:jc w:val="both"/>
-        <w:rPr>
-          <w:rFonts w:ascii="Calibri" w:eastAsia="Calibri" w:hAnsi="Calibri" w:cs="Calibri"/>
-          <w:sz w:val="20"/>
-          <w:szCs w:val="24"/>
-        </w:rPr>
-      </w:pPr>
-      <w:r>
-        <w:rPr>
-          <w:rFonts w:ascii="Calibri" w:eastAsia="Calibri" w:hAnsi="Calibri" w:cs="Calibri"/>
-          <w:sz w:val="20"/>
-          <w:szCs w:val="24"/>
-        </w:rPr>
-        <w:t xml:space="preserve">                </w:t>
-      </w:r>
-    </w:p>
-    <w:p>
-      <w:pPr>
-        <w:jc w:val="both"/>
-        <w:rPr>
-          <w:rFonts w:ascii="Calibri" w:eastAsia="Calibri" w:hAnsi="Calibri" w:cs="Calibri"/>
-          <w:sz w:val="20"/>
-          <w:szCs w:val="24"/>
-        </w:rPr>
-      </w:pPr>
-      <w:r>
-        <w:rPr>
-          <w:rFonts w:ascii="Calibri" w:eastAsia="Calibri" w:hAnsi="Calibri" w:cs="Calibri"/>
-          <w:sz w:val="20"/>
-          <w:szCs w:val="24"/>
-        </w:rPr>
-        <w:t xml:space="preserve">        for column in ['</w:t>
-      </w:r>
-      <w:proofErr w:type="spellStart"/>
-      <w:r>
-        <w:rPr>
-          <w:rFonts w:ascii="Calibri" w:eastAsia="Calibri" w:hAnsi="Calibri" w:cs="Calibri"/>
-          <w:sz w:val="20"/>
-          <w:szCs w:val="24"/>
-        </w:rPr>
-        <w:t>Pages','Rating</w:t>
-      </w:r>
-      <w:proofErr w:type="spellEnd"/>
-      <w:r>
-        <w:rPr>
-          <w:rFonts w:ascii="Calibri" w:eastAsia="Calibri" w:hAnsi="Calibri" w:cs="Calibri"/>
-          <w:sz w:val="20"/>
-          <w:szCs w:val="24"/>
-        </w:rPr>
-        <w:t>']:</w:t>
-      </w:r>
-    </w:p>
-    <w:p>
-      <w:pPr>
-        <w:jc w:val="both"/>
-        <w:rPr>
-          <w:rFonts w:ascii="Calibri" w:eastAsia="Calibri" w:hAnsi="Calibri" w:cs="Calibri"/>
-          <w:sz w:val="20"/>
-          <w:szCs w:val="24"/>
-        </w:rPr>
-      </w:pPr>
-      <w:r>
-        <w:rPr>
-          <w:rFonts w:ascii="Calibri" w:eastAsia="Calibri" w:hAnsi="Calibri" w:cs="Calibri"/>
-          <w:sz w:val="20"/>
-          <w:szCs w:val="24"/>
-        </w:rPr>
-        <w:t xml:space="preserve">            cell1 = str(A.at[index1, column])</w:t>
-      </w:r>
-    </w:p>
-    <w:p>
-      <w:pPr>
-        <w:jc w:val="both"/>
-        <w:rPr>
-          <w:rFonts w:ascii="Calibri" w:eastAsia="Calibri" w:hAnsi="Calibri" w:cs="Calibri"/>
-          <w:sz w:val="20"/>
-          <w:szCs w:val="24"/>
-        </w:rPr>
-      </w:pPr>
-      <w:r>
-        <w:rPr>
-          <w:rFonts w:ascii="Calibri" w:eastAsia="Calibri" w:hAnsi="Calibri" w:cs="Calibri"/>
-          <w:sz w:val="20"/>
-          <w:szCs w:val="24"/>
-        </w:rPr>
-        <w:t xml:space="preserve">            cell2 = str(B.at[index2, column])</w:t>
+        <w:t>(noneHandler(cell1, cell2))</w:t>
       </w:r>
     </w:p>
     <w:p>
@@ -4637,312 +5959,6 @@
           <w:szCs w:val="24"/>
         </w:rPr>
         <w:lastRenderedPageBreak/>
-        <w:t xml:space="preserve">            </w:t>
-      </w:r>
-    </w:p>
-    <w:p>
-      <w:pPr>
-        <w:jc w:val="both"/>
-        <w:rPr>
-          <w:rFonts w:ascii="Calibri" w:eastAsia="Calibri" w:hAnsi="Calibri" w:cs="Calibri"/>
-          <w:sz w:val="20"/>
-          <w:szCs w:val="24"/>
-        </w:rPr>
-      </w:pPr>
-      <w:r>
-        <w:rPr>
-          <w:rFonts w:ascii="Calibri" w:eastAsia="Calibri" w:hAnsi="Calibri" w:cs="Calibri"/>
-          <w:sz w:val="20"/>
-          <w:szCs w:val="24"/>
-        </w:rPr>
-        <w:t xml:space="preserve">            if cell1 != 'nan' and cell2 != 'nan':</w:t>
-      </w:r>
-    </w:p>
-    <w:p>
-      <w:pPr>
-        <w:jc w:val="both"/>
-        <w:rPr>
-          <w:rFonts w:ascii="Calibri" w:eastAsia="Calibri" w:hAnsi="Calibri" w:cs="Calibri"/>
-          <w:sz w:val="20"/>
-          <w:szCs w:val="24"/>
-        </w:rPr>
-      </w:pPr>
-      <w:r>
-        <w:rPr>
-          <w:rFonts w:ascii="Calibri" w:eastAsia="Calibri" w:hAnsi="Calibri" w:cs="Calibri"/>
-          <w:sz w:val="20"/>
-          <w:szCs w:val="24"/>
-        </w:rPr>
-        <w:t xml:space="preserve">                </w:t>
-      </w:r>
-      <w:proofErr w:type="spellStart"/>
-      <w:r>
-        <w:rPr>
-          <w:rFonts w:ascii="Calibri" w:eastAsia="Calibri" w:hAnsi="Calibri" w:cs="Calibri"/>
-          <w:sz w:val="20"/>
-          <w:szCs w:val="24"/>
-        </w:rPr>
-        <w:t>avgValue</w:t>
-      </w:r>
-      <w:proofErr w:type="spellEnd"/>
-      <w:r>
-        <w:rPr>
-          <w:rFonts w:ascii="Calibri" w:eastAsia="Calibri" w:hAnsi="Calibri" w:cs="Calibri"/>
-          <w:sz w:val="20"/>
-          <w:szCs w:val="24"/>
-        </w:rPr>
-        <w:t xml:space="preserve"> = </w:t>
-      </w:r>
-      <w:proofErr w:type="spellStart"/>
-      <w:r>
-        <w:rPr>
-          <w:rFonts w:ascii="Calibri" w:eastAsia="Calibri" w:hAnsi="Calibri" w:cs="Calibri"/>
-          <w:sz w:val="20"/>
-          <w:szCs w:val="24"/>
-        </w:rPr>
-        <w:t>np.mean</w:t>
-      </w:r>
-      <w:proofErr w:type="spellEnd"/>
-      <w:r>
-        <w:rPr>
-          <w:rFonts w:ascii="Calibri" w:eastAsia="Calibri" w:hAnsi="Calibri" w:cs="Calibri"/>
-          <w:sz w:val="20"/>
-          <w:szCs w:val="24"/>
-        </w:rPr>
-        <w:t>([float(cell1), float(cell2)])</w:t>
-      </w:r>
-    </w:p>
-    <w:p>
-      <w:pPr>
-        <w:jc w:val="both"/>
-        <w:rPr>
-          <w:rFonts w:ascii="Calibri" w:eastAsia="Calibri" w:hAnsi="Calibri" w:cs="Calibri"/>
-          <w:sz w:val="20"/>
-          <w:szCs w:val="24"/>
-        </w:rPr>
-      </w:pPr>
-      <w:r>
-        <w:rPr>
-          <w:rFonts w:ascii="Calibri" w:eastAsia="Calibri" w:hAnsi="Calibri" w:cs="Calibri"/>
-          <w:sz w:val="20"/>
-          <w:szCs w:val="24"/>
-        </w:rPr>
-        <w:t xml:space="preserve">                # Round the number of pages to nearest int, as we cannot have 127.5 pages</w:t>
-      </w:r>
-    </w:p>
-    <w:p>
-      <w:pPr>
-        <w:jc w:val="both"/>
-        <w:rPr>
-          <w:rFonts w:ascii="Calibri" w:eastAsia="Calibri" w:hAnsi="Calibri" w:cs="Calibri"/>
-          <w:sz w:val="20"/>
-          <w:szCs w:val="24"/>
-        </w:rPr>
-      </w:pPr>
-      <w:r>
-        <w:rPr>
-          <w:rFonts w:ascii="Calibri" w:eastAsia="Calibri" w:hAnsi="Calibri" w:cs="Calibri"/>
-          <w:sz w:val="20"/>
-          <w:szCs w:val="24"/>
-        </w:rPr>
-        <w:t xml:space="preserve">                if column == 'Pages':</w:t>
-      </w:r>
-    </w:p>
-    <w:p>
-      <w:pPr>
-        <w:jc w:val="both"/>
-        <w:rPr>
-          <w:rFonts w:ascii="Calibri" w:eastAsia="Calibri" w:hAnsi="Calibri" w:cs="Calibri"/>
-          <w:sz w:val="20"/>
-          <w:szCs w:val="24"/>
-        </w:rPr>
-      </w:pPr>
-      <w:r>
-        <w:rPr>
-          <w:rFonts w:ascii="Calibri" w:eastAsia="Calibri" w:hAnsi="Calibri" w:cs="Calibri"/>
-          <w:sz w:val="20"/>
-          <w:szCs w:val="24"/>
-        </w:rPr>
-        <w:t xml:space="preserve">                    </w:t>
-      </w:r>
-      <w:proofErr w:type="spellStart"/>
-      <w:r>
-        <w:rPr>
-          <w:rFonts w:ascii="Calibri" w:eastAsia="Calibri" w:hAnsi="Calibri" w:cs="Calibri"/>
-          <w:sz w:val="20"/>
-          <w:szCs w:val="24"/>
-        </w:rPr>
-        <w:t>merged.append</w:t>
-      </w:r>
-      <w:proofErr w:type="spellEnd"/>
-      <w:r>
-        <w:rPr>
-          <w:rFonts w:ascii="Calibri" w:eastAsia="Calibri" w:hAnsi="Calibri" w:cs="Calibri"/>
-          <w:sz w:val="20"/>
-          <w:szCs w:val="24"/>
-        </w:rPr>
-        <w:t>(str(round(</w:t>
-      </w:r>
-      <w:proofErr w:type="spellStart"/>
-      <w:r>
-        <w:rPr>
-          <w:rFonts w:ascii="Calibri" w:eastAsia="Calibri" w:hAnsi="Calibri" w:cs="Calibri"/>
-          <w:sz w:val="20"/>
-          <w:szCs w:val="24"/>
-        </w:rPr>
-        <w:t>avgValue</w:t>
-      </w:r>
-      <w:proofErr w:type="spellEnd"/>
-      <w:r>
-        <w:rPr>
-          <w:rFonts w:ascii="Calibri" w:eastAsia="Calibri" w:hAnsi="Calibri" w:cs="Calibri"/>
-          <w:sz w:val="20"/>
-          <w:szCs w:val="24"/>
-        </w:rPr>
-        <w:t>)))</w:t>
-      </w:r>
-    </w:p>
-    <w:p>
-      <w:pPr>
-        <w:jc w:val="both"/>
-        <w:rPr>
-          <w:rFonts w:ascii="Calibri" w:eastAsia="Calibri" w:hAnsi="Calibri" w:cs="Calibri"/>
-          <w:sz w:val="20"/>
-          <w:szCs w:val="24"/>
-        </w:rPr>
-      </w:pPr>
-      <w:r>
-        <w:rPr>
-          <w:rFonts w:ascii="Calibri" w:eastAsia="Calibri" w:hAnsi="Calibri" w:cs="Calibri"/>
-          <w:sz w:val="20"/>
-          <w:szCs w:val="24"/>
-        </w:rPr>
-        <w:t xml:space="preserve">                else:</w:t>
-      </w:r>
-    </w:p>
-    <w:p>
-      <w:pPr>
-        <w:jc w:val="both"/>
-        <w:rPr>
-          <w:rFonts w:ascii="Calibri" w:eastAsia="Calibri" w:hAnsi="Calibri" w:cs="Calibri"/>
-          <w:sz w:val="20"/>
-          <w:szCs w:val="24"/>
-        </w:rPr>
-      </w:pPr>
-      <w:r>
-        <w:rPr>
-          <w:rFonts w:ascii="Calibri" w:eastAsia="Calibri" w:hAnsi="Calibri" w:cs="Calibri"/>
-          <w:sz w:val="20"/>
-          <w:szCs w:val="24"/>
-        </w:rPr>
-        <w:t xml:space="preserve">                    </w:t>
-      </w:r>
-      <w:proofErr w:type="spellStart"/>
-      <w:r>
-        <w:rPr>
-          <w:rFonts w:ascii="Calibri" w:eastAsia="Calibri" w:hAnsi="Calibri" w:cs="Calibri"/>
-          <w:sz w:val="20"/>
-          <w:szCs w:val="24"/>
-        </w:rPr>
-        <w:t>merged.append</w:t>
-      </w:r>
-      <w:proofErr w:type="spellEnd"/>
-      <w:r>
-        <w:rPr>
-          <w:rFonts w:ascii="Calibri" w:eastAsia="Calibri" w:hAnsi="Calibri" w:cs="Calibri"/>
-          <w:sz w:val="20"/>
-          <w:szCs w:val="24"/>
-        </w:rPr>
-        <w:t>(str(round(</w:t>
-      </w:r>
-      <w:proofErr w:type="spellStart"/>
-      <w:r>
-        <w:rPr>
-          <w:rFonts w:ascii="Calibri" w:eastAsia="Calibri" w:hAnsi="Calibri" w:cs="Calibri"/>
-          <w:sz w:val="20"/>
-          <w:szCs w:val="24"/>
-        </w:rPr>
-        <w:t>avgValue</w:t>
-      </w:r>
-      <w:proofErr w:type="spellEnd"/>
-      <w:r>
-        <w:rPr>
-          <w:rFonts w:ascii="Calibri" w:eastAsia="Calibri" w:hAnsi="Calibri" w:cs="Calibri"/>
-          <w:sz w:val="20"/>
-          <w:szCs w:val="24"/>
-        </w:rPr>
-        <w:t>, 2)))</w:t>
-      </w:r>
-    </w:p>
-    <w:p>
-      <w:pPr>
-        <w:jc w:val="both"/>
-        <w:rPr>
-          <w:rFonts w:ascii="Calibri" w:eastAsia="Calibri" w:hAnsi="Calibri" w:cs="Calibri"/>
-          <w:sz w:val="20"/>
-          <w:szCs w:val="24"/>
-        </w:rPr>
-      </w:pPr>
-      <w:r>
-        <w:rPr>
-          <w:rFonts w:ascii="Calibri" w:eastAsia="Calibri" w:hAnsi="Calibri" w:cs="Calibri"/>
-          <w:sz w:val="20"/>
-          <w:szCs w:val="24"/>
-        </w:rPr>
-        <w:t xml:space="preserve">            else:</w:t>
-      </w:r>
-    </w:p>
-    <w:p>
-      <w:pPr>
-        <w:jc w:val="both"/>
-        <w:rPr>
-          <w:rFonts w:ascii="Calibri" w:eastAsia="Calibri" w:hAnsi="Calibri" w:cs="Calibri"/>
-          <w:sz w:val="20"/>
-          <w:szCs w:val="24"/>
-        </w:rPr>
-      </w:pPr>
-      <w:r>
-        <w:rPr>
-          <w:rFonts w:ascii="Calibri" w:eastAsia="Calibri" w:hAnsi="Calibri" w:cs="Calibri"/>
-          <w:sz w:val="20"/>
-          <w:szCs w:val="24"/>
-        </w:rPr>
-        <w:t xml:space="preserve">                </w:t>
-      </w:r>
-      <w:proofErr w:type="spellStart"/>
-      <w:r>
-        <w:rPr>
-          <w:rFonts w:ascii="Calibri" w:eastAsia="Calibri" w:hAnsi="Calibri" w:cs="Calibri"/>
-          <w:sz w:val="20"/>
-          <w:szCs w:val="24"/>
-        </w:rPr>
-        <w:t>merged.append</w:t>
-      </w:r>
-      <w:proofErr w:type="spellEnd"/>
-      <w:r>
-        <w:rPr>
-          <w:rFonts w:ascii="Calibri" w:eastAsia="Calibri" w:hAnsi="Calibri" w:cs="Calibri"/>
-          <w:sz w:val="20"/>
-          <w:szCs w:val="24"/>
-        </w:rPr>
-        <w:t>(noneHandler(cell1, cell2))</w:t>
-      </w:r>
-    </w:p>
-    <w:p>
-      <w:pPr>
-        <w:jc w:val="both"/>
-        <w:rPr>
-          <w:rFonts w:ascii="Calibri" w:eastAsia="Calibri" w:hAnsi="Calibri" w:cs="Calibri"/>
-          <w:sz w:val="20"/>
-          <w:szCs w:val="24"/>
-        </w:rPr>
-      </w:pPr>
-      <w:r>
-        <w:rPr>
-          <w:rFonts w:ascii="Calibri" w:eastAsia="Calibri" w:hAnsi="Calibri" w:cs="Calibri"/>
-          <w:sz w:val="20"/>
-          <w:szCs w:val="24"/>
-        </w:rPr>
         <w:t xml:space="preserve">            </w:t>
       </w:r>
     </w:p>
@@ -5638,6 +6654,345 @@
     </w:lvl>
   </w:abstractNum>
   <w:abstractNum w:abstractNumId="4" w15:restartNumberingAfterBreak="0">
+    <w:nsid w:val="5DC753D6"/>
+    <w:multiLevelType w:val="hybridMultilevel"/>
+    <w:tmpl w:val="013C9726"/>
+    <w:lvl w:ilvl="0" w:tplc="04090001">
+      <w:start w:val="1"/>
+      <w:numFmt w:val="bullet"/>
+      <w:lvlText w:val=""/>
+      <w:lvlJc w:val="left"/>
+      <w:pPr>
+        <w:ind w:left="720" w:hanging="360"/>
+      </w:pPr>
+      <w:rPr>
+        <w:rFonts w:ascii="Symbol" w:hAnsi="Symbol" w:hint="default"/>
+      </w:rPr>
+    </w:lvl>
+    <w:lvl w:ilvl="1" w:tplc="04090003" w:tentative="1">
+      <w:start w:val="1"/>
+      <w:numFmt w:val="bullet"/>
+      <w:lvlText w:val="o"/>
+      <w:lvlJc w:val="left"/>
+      <w:pPr>
+        <w:ind w:left="1440" w:hanging="360"/>
+      </w:pPr>
+      <w:rPr>
+        <w:rFonts w:ascii="Courier New" w:hAnsi="Courier New" w:cs="Courier New" w:hint="default"/>
+      </w:rPr>
+    </w:lvl>
+    <w:lvl w:ilvl="2" w:tplc="04090005" w:tentative="1">
+      <w:start w:val="1"/>
+      <w:numFmt w:val="bullet"/>
+      <w:lvlText w:val=""/>
+      <w:lvlJc w:val="left"/>
+      <w:pPr>
+        <w:ind w:left="2160" w:hanging="360"/>
+      </w:pPr>
+      <w:rPr>
+        <w:rFonts w:ascii="Wingdings" w:hAnsi="Wingdings" w:hint="default"/>
+      </w:rPr>
+    </w:lvl>
+    <w:lvl w:ilvl="3" w:tplc="04090001" w:tentative="1">
+      <w:start w:val="1"/>
+      <w:numFmt w:val="bullet"/>
+      <w:lvlText w:val=""/>
+      <w:lvlJc w:val="left"/>
+      <w:pPr>
+        <w:ind w:left="2880" w:hanging="360"/>
+      </w:pPr>
+      <w:rPr>
+        <w:rFonts w:ascii="Symbol" w:hAnsi="Symbol" w:hint="default"/>
+      </w:rPr>
+    </w:lvl>
+    <w:lvl w:ilvl="4" w:tplc="04090003" w:tentative="1">
+      <w:start w:val="1"/>
+      <w:numFmt w:val="bullet"/>
+      <w:lvlText w:val="o"/>
+      <w:lvlJc w:val="left"/>
+      <w:pPr>
+        <w:ind w:left="3600" w:hanging="360"/>
+      </w:pPr>
+      <w:rPr>
+        <w:rFonts w:ascii="Courier New" w:hAnsi="Courier New" w:cs="Courier New" w:hint="default"/>
+      </w:rPr>
+    </w:lvl>
+    <w:lvl w:ilvl="5" w:tplc="04090005" w:tentative="1">
+      <w:start w:val="1"/>
+      <w:numFmt w:val="bullet"/>
+      <w:lvlText w:val=""/>
+      <w:lvlJc w:val="left"/>
+      <w:pPr>
+        <w:ind w:left="4320" w:hanging="360"/>
+      </w:pPr>
+      <w:rPr>
+        <w:rFonts w:ascii="Wingdings" w:hAnsi="Wingdings" w:hint="default"/>
+      </w:rPr>
+    </w:lvl>
+    <w:lvl w:ilvl="6" w:tplc="04090001" w:tentative="1">
+      <w:start w:val="1"/>
+      <w:numFmt w:val="bullet"/>
+      <w:lvlText w:val=""/>
+      <w:lvlJc w:val="left"/>
+      <w:pPr>
+        <w:ind w:left="5040" w:hanging="360"/>
+      </w:pPr>
+      <w:rPr>
+        <w:rFonts w:ascii="Symbol" w:hAnsi="Symbol" w:hint="default"/>
+      </w:rPr>
+    </w:lvl>
+    <w:lvl w:ilvl="7" w:tplc="04090003" w:tentative="1">
+      <w:start w:val="1"/>
+      <w:numFmt w:val="bullet"/>
+      <w:lvlText w:val="o"/>
+      <w:lvlJc w:val="left"/>
+      <w:pPr>
+        <w:ind w:left="5760" w:hanging="360"/>
+      </w:pPr>
+      <w:rPr>
+        <w:rFonts w:ascii="Courier New" w:hAnsi="Courier New" w:cs="Courier New" w:hint="default"/>
+      </w:rPr>
+    </w:lvl>
+    <w:lvl w:ilvl="8" w:tplc="04090005" w:tentative="1">
+      <w:start w:val="1"/>
+      <w:numFmt w:val="bullet"/>
+      <w:lvlText w:val=""/>
+      <w:lvlJc w:val="left"/>
+      <w:pPr>
+        <w:ind w:left="6480" w:hanging="360"/>
+      </w:pPr>
+      <w:rPr>
+        <w:rFonts w:ascii="Wingdings" w:hAnsi="Wingdings" w:hint="default"/>
+      </w:rPr>
+    </w:lvl>
+  </w:abstractNum>
+  <w:abstractNum w:abstractNumId="5" w15:restartNumberingAfterBreak="0">
+    <w:nsid w:val="66E1116F"/>
+    <w:multiLevelType w:val="hybridMultilevel"/>
+    <w:tmpl w:val="12665846"/>
+    <w:lvl w:ilvl="0" w:tplc="04090001">
+      <w:start w:val="1"/>
+      <w:numFmt w:val="bullet"/>
+      <w:lvlText w:val=""/>
+      <w:lvlJc w:val="left"/>
+      <w:pPr>
+        <w:ind w:left="720" w:hanging="360"/>
+      </w:pPr>
+      <w:rPr>
+        <w:rFonts w:ascii="Symbol" w:hAnsi="Symbol" w:hint="default"/>
+      </w:rPr>
+    </w:lvl>
+    <w:lvl w:ilvl="1" w:tplc="04090003" w:tentative="1">
+      <w:start w:val="1"/>
+      <w:numFmt w:val="bullet"/>
+      <w:lvlText w:val="o"/>
+      <w:lvlJc w:val="left"/>
+      <w:pPr>
+        <w:ind w:left="1440" w:hanging="360"/>
+      </w:pPr>
+      <w:rPr>
+        <w:rFonts w:ascii="Courier New" w:hAnsi="Courier New" w:cs="Courier New" w:hint="default"/>
+      </w:rPr>
+    </w:lvl>
+    <w:lvl w:ilvl="2" w:tplc="04090005" w:tentative="1">
+      <w:start w:val="1"/>
+      <w:numFmt w:val="bullet"/>
+      <w:lvlText w:val=""/>
+      <w:lvlJc w:val="left"/>
+      <w:pPr>
+        <w:ind w:left="2160" w:hanging="360"/>
+      </w:pPr>
+      <w:rPr>
+        <w:rFonts w:ascii="Wingdings" w:hAnsi="Wingdings" w:hint="default"/>
+      </w:rPr>
+    </w:lvl>
+    <w:lvl w:ilvl="3" w:tplc="04090001" w:tentative="1">
+      <w:start w:val="1"/>
+      <w:numFmt w:val="bullet"/>
+      <w:lvlText w:val=""/>
+      <w:lvlJc w:val="left"/>
+      <w:pPr>
+        <w:ind w:left="2880" w:hanging="360"/>
+      </w:pPr>
+      <w:rPr>
+        <w:rFonts w:ascii="Symbol" w:hAnsi="Symbol" w:hint="default"/>
+      </w:rPr>
+    </w:lvl>
+    <w:lvl w:ilvl="4" w:tplc="04090003" w:tentative="1">
+      <w:start w:val="1"/>
+      <w:numFmt w:val="bullet"/>
+      <w:lvlText w:val="o"/>
+      <w:lvlJc w:val="left"/>
+      <w:pPr>
+        <w:ind w:left="3600" w:hanging="360"/>
+      </w:pPr>
+      <w:rPr>
+        <w:rFonts w:ascii="Courier New" w:hAnsi="Courier New" w:cs="Courier New" w:hint="default"/>
+      </w:rPr>
+    </w:lvl>
+    <w:lvl w:ilvl="5" w:tplc="04090005" w:tentative="1">
+      <w:start w:val="1"/>
+      <w:numFmt w:val="bullet"/>
+      <w:lvlText w:val=""/>
+      <w:lvlJc w:val="left"/>
+      <w:pPr>
+        <w:ind w:left="4320" w:hanging="360"/>
+      </w:pPr>
+      <w:rPr>
+        <w:rFonts w:ascii="Wingdings" w:hAnsi="Wingdings" w:hint="default"/>
+      </w:rPr>
+    </w:lvl>
+    <w:lvl w:ilvl="6" w:tplc="04090001" w:tentative="1">
+      <w:start w:val="1"/>
+      <w:numFmt w:val="bullet"/>
+      <w:lvlText w:val=""/>
+      <w:lvlJc w:val="left"/>
+      <w:pPr>
+        <w:ind w:left="5040" w:hanging="360"/>
+      </w:pPr>
+      <w:rPr>
+        <w:rFonts w:ascii="Symbol" w:hAnsi="Symbol" w:hint="default"/>
+      </w:rPr>
+    </w:lvl>
+    <w:lvl w:ilvl="7" w:tplc="04090003" w:tentative="1">
+      <w:start w:val="1"/>
+      <w:numFmt w:val="bullet"/>
+      <w:lvlText w:val="o"/>
+      <w:lvlJc w:val="left"/>
+      <w:pPr>
+        <w:ind w:left="5760" w:hanging="360"/>
+      </w:pPr>
+      <w:rPr>
+        <w:rFonts w:ascii="Courier New" w:hAnsi="Courier New" w:cs="Courier New" w:hint="default"/>
+      </w:rPr>
+    </w:lvl>
+    <w:lvl w:ilvl="8" w:tplc="04090005" w:tentative="1">
+      <w:start w:val="1"/>
+      <w:numFmt w:val="bullet"/>
+      <w:lvlText w:val=""/>
+      <w:lvlJc w:val="left"/>
+      <w:pPr>
+        <w:ind w:left="6480" w:hanging="360"/>
+      </w:pPr>
+      <w:rPr>
+        <w:rFonts w:ascii="Wingdings" w:hAnsi="Wingdings" w:hint="default"/>
+      </w:rPr>
+    </w:lvl>
+  </w:abstractNum>
+  <w:abstractNum w:abstractNumId="6" w15:restartNumberingAfterBreak="0">
+    <w:nsid w:val="6A092A58"/>
+    <w:multiLevelType w:val="hybridMultilevel"/>
+    <w:tmpl w:val="5F745472"/>
+    <w:lvl w:ilvl="0" w:tplc="04090001">
+      <w:start w:val="1"/>
+      <w:numFmt w:val="bullet"/>
+      <w:lvlText w:val=""/>
+      <w:lvlJc w:val="left"/>
+      <w:pPr>
+        <w:ind w:left="720" w:hanging="360"/>
+      </w:pPr>
+      <w:rPr>
+        <w:rFonts w:ascii="Symbol" w:hAnsi="Symbol" w:hint="default"/>
+      </w:rPr>
+    </w:lvl>
+    <w:lvl w:ilvl="1" w:tplc="04090003" w:tentative="1">
+      <w:start w:val="1"/>
+      <w:numFmt w:val="bullet"/>
+      <w:lvlText w:val="o"/>
+      <w:lvlJc w:val="left"/>
+      <w:pPr>
+        <w:ind w:left="1440" w:hanging="360"/>
+      </w:pPr>
+      <w:rPr>
+        <w:rFonts w:ascii="Courier New" w:hAnsi="Courier New" w:cs="Courier New" w:hint="default"/>
+      </w:rPr>
+    </w:lvl>
+    <w:lvl w:ilvl="2" w:tplc="04090005" w:tentative="1">
+      <w:start w:val="1"/>
+      <w:numFmt w:val="bullet"/>
+      <w:lvlText w:val=""/>
+      <w:lvlJc w:val="left"/>
+      <w:pPr>
+        <w:ind w:left="2160" w:hanging="360"/>
+      </w:pPr>
+      <w:rPr>
+        <w:rFonts w:ascii="Wingdings" w:hAnsi="Wingdings" w:hint="default"/>
+      </w:rPr>
+    </w:lvl>
+    <w:lvl w:ilvl="3" w:tplc="04090001" w:tentative="1">
+      <w:start w:val="1"/>
+      <w:numFmt w:val="bullet"/>
+      <w:lvlText w:val=""/>
+      <w:lvlJc w:val="left"/>
+      <w:pPr>
+        <w:ind w:left="2880" w:hanging="360"/>
+      </w:pPr>
+      <w:rPr>
+        <w:rFonts w:ascii="Symbol" w:hAnsi="Symbol" w:hint="default"/>
+      </w:rPr>
+    </w:lvl>
+    <w:lvl w:ilvl="4" w:tplc="04090003" w:tentative="1">
+      <w:start w:val="1"/>
+      <w:numFmt w:val="bullet"/>
+      <w:lvlText w:val="o"/>
+      <w:lvlJc w:val="left"/>
+      <w:pPr>
+        <w:ind w:left="3600" w:hanging="360"/>
+      </w:pPr>
+      <w:rPr>
+        <w:rFonts w:ascii="Courier New" w:hAnsi="Courier New" w:cs="Courier New" w:hint="default"/>
+      </w:rPr>
+    </w:lvl>
+    <w:lvl w:ilvl="5" w:tplc="04090005" w:tentative="1">
+      <w:start w:val="1"/>
+      <w:numFmt w:val="bullet"/>
+      <w:lvlText w:val=""/>
+      <w:lvlJc w:val="left"/>
+      <w:pPr>
+        <w:ind w:left="4320" w:hanging="360"/>
+      </w:pPr>
+      <w:rPr>
+        <w:rFonts w:ascii="Wingdings" w:hAnsi="Wingdings" w:hint="default"/>
+      </w:rPr>
+    </w:lvl>
+    <w:lvl w:ilvl="6" w:tplc="04090001" w:tentative="1">
+      <w:start w:val="1"/>
+      <w:numFmt w:val="bullet"/>
+      <w:lvlText w:val=""/>
+      <w:lvlJc w:val="left"/>
+      <w:pPr>
+        <w:ind w:left="5040" w:hanging="360"/>
+      </w:pPr>
+      <w:rPr>
+        <w:rFonts w:ascii="Symbol" w:hAnsi="Symbol" w:hint="default"/>
+      </w:rPr>
+    </w:lvl>
+    <w:lvl w:ilvl="7" w:tplc="04090003" w:tentative="1">
+      <w:start w:val="1"/>
+      <w:numFmt w:val="bullet"/>
+      <w:lvlText w:val="o"/>
+      <w:lvlJc w:val="left"/>
+      <w:pPr>
+        <w:ind w:left="5760" w:hanging="360"/>
+      </w:pPr>
+      <w:rPr>
+        <w:rFonts w:ascii="Courier New" w:hAnsi="Courier New" w:cs="Courier New" w:hint="default"/>
+      </w:rPr>
+    </w:lvl>
+    <w:lvl w:ilvl="8" w:tplc="04090005" w:tentative="1">
+      <w:start w:val="1"/>
+      <w:numFmt w:val="bullet"/>
+      <w:lvlText w:val=""/>
+      <w:lvlJc w:val="left"/>
+      <w:pPr>
+        <w:ind w:left="6480" w:hanging="360"/>
+      </w:pPr>
+      <w:rPr>
+        <w:rFonts w:ascii="Wingdings" w:hAnsi="Wingdings" w:hint="default"/>
+      </w:rPr>
+    </w:lvl>
+  </w:abstractNum>
+  <w:abstractNum w:abstractNumId="7" w15:restartNumberingAfterBreak="0">
     <w:nsid w:val="6B2824D7"/>
     <w:multiLevelType w:val="hybridMultilevel"/>
     <w:tmpl w:val="639E2EF8"/>
@@ -5750,7 +7105,7 @@
       </w:rPr>
     </w:lvl>
   </w:abstractNum>
-  <w:abstractNum w:abstractNumId="5" w15:restartNumberingAfterBreak="0">
+  <w:abstractNum w:abstractNumId="8" w15:restartNumberingAfterBreak="0">
     <w:nsid w:val="77BD5F8C"/>
     <w:multiLevelType w:val="hybridMultilevel"/>
     <w:tmpl w:val="003E9734"/>
@@ -5863,7 +7218,7 @@
       </w:rPr>
     </w:lvl>
   </w:abstractNum>
-  <w:abstractNum w:abstractNumId="6" w15:restartNumberingAfterBreak="0">
+  <w:abstractNum w:abstractNumId="9" w15:restartNumberingAfterBreak="0">
     <w:nsid w:val="7D322A66"/>
     <w:multiLevelType w:val="hybridMultilevel"/>
     <w:tmpl w:val="0B70105E"/>
@@ -5989,12 +7344,21 @@
     <w:abstractNumId w:val="0"/>
   </w:num>
   <w:num w:numId="5">
+    <w:abstractNumId w:val="7"/>
+  </w:num>
+  <w:num w:numId="6">
+    <w:abstractNumId w:val="9"/>
+  </w:num>
+  <w:num w:numId="7">
+    <w:abstractNumId w:val="8"/>
+  </w:num>
+  <w:num w:numId="8">
     <w:abstractNumId w:val="4"/>
   </w:num>
-  <w:num w:numId="6">
+  <w:num w:numId="9">
     <w:abstractNumId w:val="6"/>
   </w:num>
-  <w:num w:numId="7">
+  <w:num w:numId="10">
     <w:abstractNumId w:val="5"/>
   </w:num>
 </w:numbering>
@@ -6123,6 +7487,7 @@
     <w:lsdException w:name="HTML Sample" w:semiHidden="1" w:unhideWhenUsed="1"/>
     <w:lsdException w:name="HTML Typewriter" w:semiHidden="1" w:unhideWhenUsed="1"/>
     <w:lsdException w:name="HTML Variable" w:semiHidden="1" w:unhideWhenUsed="1"/>
+    <w:lsdException w:name="Normal Table" w:semiHidden="1" w:unhideWhenUsed="1"/>
     <w:lsdException w:name="annotation subject" w:semiHidden="1" w:unhideWhenUsed="1"/>
     <w:lsdException w:name="No List" w:semiHidden="1" w:unhideWhenUsed="1"/>
     <w:lsdException w:name="Outline List 1" w:semiHidden="1" w:unhideWhenUsed="1"/>
@@ -6166,8 +7531,10 @@
     <w:lsdException w:name="Table Elegant" w:semiHidden="1" w:unhideWhenUsed="1"/>
     <w:lsdException w:name="Table Professional" w:semiHidden="1" w:unhideWhenUsed="1"/>
     <w:lsdException w:name="Table Subtle 1" w:semiHidden="1" w:unhideWhenUsed="1"/>
+    <w:lsdException w:name="Table Subtle 2" w:semiHidden="1" w:unhideWhenUsed="1"/>
     <w:lsdException w:name="Table Web 1" w:semiHidden="1" w:unhideWhenUsed="1"/>
     <w:lsdException w:name="Table Web 2" w:semiHidden="1" w:unhideWhenUsed="1"/>
+    <w:lsdException w:name="Table Web 3" w:semiHidden="1" w:unhideWhenUsed="1"/>
     <w:lsdException w:name="Balloon Text" w:semiHidden="1" w:unhideWhenUsed="1"/>
     <w:lsdException w:name="Table Grid" w:uiPriority="59"/>
     <w:lsdException w:name="Table Theme" w:semiHidden="1" w:unhideWhenUsed="1"/>
@@ -6621,6 +7988,25 @@
     <w:uiPriority w:val="99"/>
     <w:rsid w:val="005625DB"/>
   </w:style>
+  <w:style w:type="table" w:styleId="TableGridLight">
+    <w:name w:val="Grid Table Light"/>
+    <w:basedOn w:val="TableNormal"/>
+    <w:uiPriority w:val="40"/>
+    <w:rsid w:val="00E74D34"/>
+    <w:pPr>
+      <w:spacing w:after="0" w:line="240" w:lineRule="auto"/>
+    </w:pPr>
+    <w:tblPr>
+      <w:tblBorders>
+        <w:top w:val="single" w:sz="4" w:space="0" w:color="BFBFBF" w:themeColor="background1" w:themeShade="BF"/>
+        <w:left w:val="single" w:sz="4" w:space="0" w:color="BFBFBF" w:themeColor="background1" w:themeShade="BF"/>
+        <w:bottom w:val="single" w:sz="4" w:space="0" w:color="BFBFBF" w:themeColor="background1" w:themeShade="BF"/>
+        <w:right w:val="single" w:sz="4" w:space="0" w:color="BFBFBF" w:themeColor="background1" w:themeShade="BF"/>
+        <w:insideH w:val="single" w:sz="4" w:space="0" w:color="BFBFBF" w:themeColor="background1" w:themeShade="BF"/>
+        <w:insideV w:val="single" w:sz="4" w:space="0" w:color="BFBFBF" w:themeColor="background1" w:themeShade="BF"/>
+      </w:tblBorders>
+    </w:tblPr>
+  </w:style>
 </w:styles>
 </file>
 

</xml_diff>